<commit_message>
Fixed confidence {1, 2} -> 5
</commit_message>
<xml_diff>
--- a/Assignment-5.docx
+++ b/Assignment-5.docx
@@ -3639,8 +3639,6 @@
         <w:pStyle w:val="Caption"/>
         <w:keepNext/>
       </w:pPr>
-      <w:bookmarkStart w:id="0" w:name="_GoBack"/>
-      <w:bookmarkEnd w:id="0"/>
       <w:r>
         <w:lastRenderedPageBreak/>
         <w:t xml:space="preserve">Table </w:t>
@@ -4196,13 +4194,7 @@
               <w:rPr>
                 <w:b w:val="0"/>
               </w:rPr>
-              <w:t>, 2</w:t>
-            </w:r>
-            <w:r>
-              <w:rPr>
-                <w:b w:val="0"/>
-              </w:rPr>
-              <w:t>, 3</w:t>
+              <w:t>, 2, 3</w:t>
             </w:r>
             <w:r>
               <w:rPr>
@@ -4253,19 +4245,7 @@
               <w:rPr>
                 <w:b w:val="0"/>
               </w:rPr>
-              <w:t xml:space="preserve">1, </w:t>
-            </w:r>
-            <w:r>
-              <w:rPr>
-                <w:b w:val="0"/>
-              </w:rPr>
-              <w:t xml:space="preserve">2, </w:t>
-            </w:r>
-            <w:r>
-              <w:rPr>
-                <w:b w:val="0"/>
-              </w:rPr>
-              <w:t>5</w:t>
+              <w:t>1, 2, 5</w:t>
             </w:r>
             <w:r>
               <w:rPr>
@@ -4316,19 +4296,7 @@
               <w:rPr>
                 <w:b w:val="0"/>
               </w:rPr>
-              <w:t xml:space="preserve">1, </w:t>
-            </w:r>
-            <w:r>
-              <w:rPr>
-                <w:b w:val="0"/>
-              </w:rPr>
-              <w:t xml:space="preserve">2, </w:t>
-            </w:r>
-            <w:r>
-              <w:rPr>
-                <w:b w:val="0"/>
-              </w:rPr>
-              <w:t>7</w:t>
+              <w:t>1, 2, 7</w:t>
             </w:r>
             <w:r>
               <w:rPr>
@@ -4373,19 +4341,7 @@
               <w:rPr>
                 <w:b w:val="0"/>
               </w:rPr>
-              <w:t>{2, 5</w:t>
-            </w:r>
-            <w:r>
-              <w:rPr>
-                <w:b w:val="0"/>
-              </w:rPr>
-              <w:t>, 7</w:t>
-            </w:r>
-            <w:r>
-              <w:rPr>
-                <w:b w:val="0"/>
-              </w:rPr>
-              <w:t>}</w:t>
+              <w:t>{2, 5, 7}</w:t>
             </w:r>
           </w:p>
         </w:tc>
@@ -4692,13 +4648,7 @@
               <w:rPr>
                 <w:b w:val="0"/>
               </w:rPr>
-              <w:t>1, 2, 5</w:t>
-            </w:r>
-            <w:r>
-              <w:rPr>
-                <w:b w:val="0"/>
-              </w:rPr>
-              <w:t>, 7</w:t>
+              <w:t>1, 2, 5, 7</w:t>
             </w:r>
             <w:r>
               <w:rPr>
@@ -6005,13 +5955,7 @@
               <w:rPr>
                 <w:b w:val="0"/>
               </w:rPr>
-              <w:t>3</w:t>
-            </w:r>
-            <w:r>
-              <w:rPr>
-                <w:b w:val="0"/>
-              </w:rPr>
-              <w:t xml:space="preserve"> </w:t>
+              <w:t xml:space="preserve">3 </w:t>
             </w:r>
             <w:r>
               <w:rPr>
@@ -6459,19 +6403,7 @@
               <w:rPr>
                 <w:b w:val="0"/>
               </w:rPr>
-              <w:t xml:space="preserve"> {</w:t>
-            </w:r>
-            <w:r>
-              <w:rPr>
-                <w:b w:val="0"/>
-              </w:rPr>
-              <w:t>2, 5</w:t>
-            </w:r>
-            <w:r>
-              <w:rPr>
-                <w:b w:val="0"/>
-              </w:rPr>
-              <w:t>}</w:t>
+              <w:t xml:space="preserve"> {2, 5}</w:t>
             </w:r>
           </w:p>
         </w:tc>
@@ -6571,13 +6503,7 @@
               <w:rPr>
                 <w:b w:val="0"/>
               </w:rPr>
-              <w:t>1</w:t>
-            </w:r>
-            <w:r>
-              <w:rPr>
-                <w:b w:val="0"/>
-              </w:rPr>
-              <w:t>, 5</w:t>
+              <w:t>1, 5</w:t>
             </w:r>
             <w:r>
               <w:rPr>
@@ -6685,13 +6611,7 @@
               <w:rPr>
                 <w:b w:val="0"/>
               </w:rPr>
-              <w:t>1,</w:t>
-            </w:r>
-            <w:r>
-              <w:rPr>
-                <w:b w:val="0"/>
-              </w:rPr>
-              <w:t xml:space="preserve"> 2</w:t>
+              <w:t>1, 2</w:t>
             </w:r>
             <w:r>
               <w:rPr>
@@ -6771,13 +6691,7 @@
               <w:rPr>
                 <w:b w:val="0"/>
               </w:rPr>
-              <w:t>{2, 5}</w:t>
-            </w:r>
-            <w:r>
-              <w:rPr>
-                <w:b w:val="0"/>
-              </w:rPr>
-              <w:t xml:space="preserve"> </w:t>
+              <w:t xml:space="preserve">{2, 5} </w:t>
             </w:r>
             <w:r>
               <w:rPr>
@@ -7100,19 +7014,7 @@
               <w:rPr>
                 <w:b w:val="0"/>
               </w:rPr>
-              <w:t>5</w:t>
-            </w:r>
-            <w:r>
-              <w:rPr>
-                <w:b w:val="0"/>
-              </w:rPr>
-              <w:t xml:space="preserve">, </w:t>
-            </w:r>
-            <w:r>
-              <w:rPr>
-                <w:b w:val="0"/>
-              </w:rPr>
-              <w:t>7</w:t>
+              <w:t>5, 7</w:t>
             </w:r>
             <w:r>
               <w:rPr>
@@ -7208,13 +7110,7 @@
               <w:rPr>
                 <w:b w:val="0"/>
               </w:rPr>
-              <w:t xml:space="preserve"> {2,</w:t>
-            </w:r>
-            <w:r>
-              <w:rPr>
-                <w:b w:val="0"/>
-              </w:rPr>
-              <w:t xml:space="preserve"> 7}</w:t>
+              <w:t xml:space="preserve"> {2, 7}</w:t>
             </w:r>
           </w:p>
         </w:tc>
@@ -7301,13 +7197,7 @@
               <w:rPr>
                 <w:b w:val="0"/>
               </w:rPr>
-              <w:t xml:space="preserve"> </w:t>
-            </w:r>
-            <w:r>
-              <w:rPr>
-                <w:b w:val="0"/>
-              </w:rPr>
-              <w:t>{2, 5}</w:t>
+              <w:t xml:space="preserve"> {2, 5}</w:t>
             </w:r>
           </w:p>
         </w:tc>
@@ -7486,13 +7376,7 @@
               <w:rPr>
                 <w:b w:val="0"/>
               </w:rPr>
-              <w:t>{2, 7}</w:t>
-            </w:r>
-            <w:r>
-              <w:rPr>
-                <w:b w:val="0"/>
-              </w:rPr>
-              <w:t xml:space="preserve"> </w:t>
+              <w:t xml:space="preserve">{2, 7} </w:t>
             </w:r>
             <w:r>
               <w:rPr>
@@ -7535,7 +7419,7 @@
               <w:cnfStyle w:val="000000000000" w:firstRow="0" w:lastRow="0" w:firstColumn="0" w:lastColumn="0" w:oddVBand="0" w:evenVBand="0" w:oddHBand="0" w:evenHBand="0" w:firstRowFirstColumn="0" w:firstRowLastColumn="0" w:lastRowFirstColumn="0" w:lastRowLastColumn="0"/>
             </w:pPr>
             <w:r>
-              <w:t>6</w:t>
+              <w:t>3</w:t>
             </w:r>
           </w:p>
         </w:tc>
@@ -7556,7 +7440,7 @@
               <w:rPr>
                 <w:color w:val="000000"/>
               </w:rPr>
-              <w:t>0.50</w:t>
+              <w:t>1</w:t>
             </w:r>
           </w:p>
         </w:tc>
@@ -7579,13 +7463,7 @@
               <w:rPr>
                 <w:b w:val="0"/>
               </w:rPr>
-              <w:t>{2, 5}</w:t>
-            </w:r>
-            <w:r>
-              <w:rPr>
-                <w:b w:val="0"/>
-              </w:rPr>
-              <w:t xml:space="preserve"> </w:t>
+              <w:t xml:space="preserve">{2, 5} </w:t>
             </w:r>
             <w:r>
               <w:rPr>
@@ -7687,14 +7565,15 @@
     <w:tbl>
       <w:tblPr>
         <w:tblStyle w:val="GridTable1Light"/>
-        <w:tblW w:w="0" w:type="auto"/>
+        <w:tblW w:w="4495" w:type="dxa"/>
         <w:tblLayout w:type="fixed"/>
         <w:tblLook w:val="04A0" w:firstRow="1" w:lastRow="0" w:firstColumn="1" w:lastColumn="0" w:noHBand="0" w:noVBand="1"/>
       </w:tblPr>
       <w:tblGrid>
-        <w:gridCol w:w="1278"/>
+        <w:gridCol w:w="1255"/>
         <w:gridCol w:w="900"/>
-        <w:gridCol w:w="1080"/>
+        <w:gridCol w:w="900"/>
+        <w:gridCol w:w="720"/>
         <w:gridCol w:w="720"/>
       </w:tblGrid>
       <w:tr>
@@ -7704,7 +7583,7 @@
         <w:tc>
           <w:tcPr>
             <w:cnfStyle w:val="001000000000" w:firstRow="0" w:lastRow="0" w:firstColumn="1" w:lastColumn="0" w:oddVBand="0" w:evenVBand="0" w:oddHBand="0" w:evenHBand="0" w:firstRowFirstColumn="0" w:firstRowLastColumn="0" w:lastRowFirstColumn="0" w:lastRowLastColumn="0"/>
-            <w:tcW w:w="1278" w:type="dxa"/>
+            <w:tcW w:w="1255" w:type="dxa"/>
           </w:tcPr>
           <w:p>
             <w:pPr>
@@ -7761,23 +7640,48 @@
         </w:tc>
         <w:tc>
           <w:tcPr>
-            <w:tcW w:w="1080" w:type="dxa"/>
+            <w:tcW w:w="900" w:type="dxa"/>
           </w:tcPr>
           <w:p>
             <w:pPr>
               <w:pStyle w:val="Default"/>
               <w:jc w:val="center"/>
               <w:cnfStyle w:val="100000000000" w:firstRow="1" w:lastRow="0" w:firstColumn="0" w:lastColumn="0" w:oddVBand="0" w:evenVBand="0" w:oddHBand="0" w:evenHBand="0" w:firstRowFirstColumn="0" w:firstRowLastColumn="0" w:lastRowFirstColumn="0" w:lastRowLastColumn="0"/>
+              <w:rPr>
+                <w:i/>
+              </w:rPr>
+            </w:pPr>
+            <w:r>
+              <w:rPr>
+                <w:i/>
+              </w:rPr>
+              <w:t>X</w:t>
+            </w:r>
+          </w:p>
+          <w:p>
+            <w:pPr>
+              <w:pStyle w:val="Default"/>
+              <w:jc w:val="center"/>
+              <w:cnfStyle w:val="100000000000" w:firstRow="1" w:lastRow="0" w:firstColumn="0" w:lastColumn="0" w:oddVBand="0" w:evenVBand="0" w:oddHBand="0" w:evenHBand="0" w:firstRowFirstColumn="0" w:firstRowLastColumn="0" w:lastRowFirstColumn="0" w:lastRowLastColumn="0"/>
+            </w:pPr>
+            <w:r>
+              <w:t>.count</w:t>
+            </w:r>
+          </w:p>
+        </w:tc>
+        <w:tc>
+          <w:tcPr>
+            <w:tcW w:w="720" w:type="dxa"/>
+          </w:tcPr>
+          <w:p>
+            <w:pPr>
+              <w:pStyle w:val="Default"/>
+              <w:jc w:val="center"/>
+              <w:cnfStyle w:val="100000000000" w:firstRow="1" w:lastRow="0" w:firstColumn="0" w:lastColumn="0" w:oddVBand="0" w:evenVBand="0" w:oddHBand="0" w:evenHBand="0" w:firstRowFirstColumn="0" w:firstRowLastColumn="0" w:lastRowFirstColumn="0" w:lastRowLastColumn="0"/>
             </w:pPr>
             <w:proofErr w:type="spellStart"/>
             <w:r>
-              <w:rPr>
-                <w:i/>
-              </w:rPr>
-              <w:t>X</w:t>
-            </w:r>
-            <w:r>
-              <w:t>.count</w:t>
+              <w:t>conf</w:t>
             </w:r>
             <w:proofErr w:type="spellEnd"/>
           </w:p>
@@ -7792,11 +7696,9 @@
               <w:jc w:val="center"/>
               <w:cnfStyle w:val="100000000000" w:firstRow="1" w:lastRow="0" w:firstColumn="0" w:lastColumn="0" w:oddVBand="0" w:evenVBand="0" w:oddHBand="0" w:evenHBand="0" w:firstRowFirstColumn="0" w:firstRowLastColumn="0" w:lastRowFirstColumn="0" w:lastRowLastColumn="0"/>
             </w:pPr>
-            <w:proofErr w:type="spellStart"/>
-            <w:r>
-              <w:t>conf</w:t>
-            </w:r>
-            <w:proofErr w:type="spellEnd"/>
+            <w:r>
+              <w:t>lift</w:t>
+            </w:r>
           </w:p>
         </w:tc>
       </w:tr>
@@ -7804,7 +7706,7 @@
         <w:tc>
           <w:tcPr>
             <w:cnfStyle w:val="001000000000" w:firstRow="0" w:lastRow="0" w:firstColumn="1" w:lastColumn="0" w:oddVBand="0" w:evenVBand="0" w:oddHBand="0" w:evenHBand="0" w:firstRowFirstColumn="0" w:firstRowLastColumn="0" w:lastRowFirstColumn="0" w:lastRowLastColumn="0"/>
-            <w:tcW w:w="1278" w:type="dxa"/>
+            <w:tcW w:w="1255" w:type="dxa"/>
           </w:tcPr>
           <w:p>
             <w:pPr>
@@ -7852,7 +7754,7 @@
         </w:tc>
         <w:tc>
           <w:tcPr>
-            <w:tcW w:w="1080" w:type="dxa"/>
+            <w:tcW w:w="900" w:type="dxa"/>
           </w:tcPr>
           <w:p>
             <w:pPr>
@@ -7886,72 +7788,6 @@
             </w:r>
           </w:p>
         </w:tc>
-      </w:tr>
-      <w:tr>
-        <w:tc>
-          <w:tcPr>
-            <w:cnfStyle w:val="001000000000" w:firstRow="0" w:lastRow="0" w:firstColumn="1" w:lastColumn="0" w:oddVBand="0" w:evenVBand="0" w:oddHBand="0" w:evenHBand="0" w:firstRowFirstColumn="0" w:firstRowLastColumn="0" w:lastRowFirstColumn="0" w:lastRowLastColumn="0"/>
-            <w:tcW w:w="1278" w:type="dxa"/>
-          </w:tcPr>
-          <w:p>
-            <w:pPr>
-              <w:pStyle w:val="Default"/>
-              <w:jc w:val="center"/>
-              <w:rPr>
-                <w:b w:val="0"/>
-              </w:rPr>
-            </w:pPr>
-            <w:r>
-              <w:rPr>
-                <w:b w:val="0"/>
-              </w:rPr>
-              <w:t xml:space="preserve">1 </w:t>
-            </w:r>
-            <w:r>
-              <w:rPr>
-                <w:rFonts w:ascii="Cambria Math" w:hAnsi="Cambria Math"/>
-                <w:b w:val="0"/>
-              </w:rPr>
-              <w:t>→</w:t>
-            </w:r>
-            <w:r>
-              <w:rPr>
-                <w:b w:val="0"/>
-              </w:rPr>
-              <w:t xml:space="preserve"> 5</w:t>
-            </w:r>
-          </w:p>
-        </w:tc>
-        <w:tc>
-          <w:tcPr>
-            <w:tcW w:w="900" w:type="dxa"/>
-          </w:tcPr>
-          <w:p>
-            <w:pPr>
-              <w:pStyle w:val="Default"/>
-              <w:jc w:val="center"/>
-              <w:cnfStyle w:val="000000000000" w:firstRow="0" w:lastRow="0" w:firstColumn="0" w:lastColumn="0" w:oddVBand="0" w:evenVBand="0" w:oddHBand="0" w:evenHBand="0" w:firstRowFirstColumn="0" w:firstRowLastColumn="0" w:lastRowFirstColumn="0" w:lastRowLastColumn="0"/>
-            </w:pPr>
-            <w:r>
-              <w:t>3</w:t>
-            </w:r>
-          </w:p>
-        </w:tc>
-        <w:tc>
-          <w:tcPr>
-            <w:tcW w:w="1080" w:type="dxa"/>
-          </w:tcPr>
-          <w:p>
-            <w:pPr>
-              <w:pStyle w:val="Default"/>
-              <w:jc w:val="center"/>
-              <w:cnfStyle w:val="000000000000" w:firstRow="0" w:lastRow="0" w:firstColumn="0" w:lastColumn="0" w:oddVBand="0" w:evenVBand="0" w:oddHBand="0" w:evenHBand="0" w:firstRowFirstColumn="0" w:firstRowLastColumn="0" w:lastRowFirstColumn="0" w:lastRowLastColumn="0"/>
-            </w:pPr>
-            <w:r>
-              <w:t>5</w:t>
-            </w:r>
-          </w:p>
-        </w:tc>
         <w:tc>
           <w:tcPr>
             <w:tcW w:w="720" w:type="dxa"/>
@@ -7959,17 +7795,17 @@
           </w:tcPr>
           <w:p>
             <w:pPr>
-              <w:jc w:val="center"/>
-              <w:cnfStyle w:val="000000000000" w:firstRow="0" w:lastRow="0" w:firstColumn="0" w:lastColumn="0" w:oddVBand="0" w:evenVBand="0" w:oddHBand="0" w:evenHBand="0" w:firstRowFirstColumn="0" w:firstRowLastColumn="0" w:lastRowFirstColumn="0" w:lastRowLastColumn="0"/>
-              <w:rPr>
-                <w:color w:val="000000"/>
-              </w:rPr>
-            </w:pPr>
-            <w:r>
-              <w:rPr>
-                <w:color w:val="000000"/>
-              </w:rPr>
-              <w:t>0.60</w:t>
+              <w:jc w:val="right"/>
+              <w:cnfStyle w:val="000000000000" w:firstRow="0" w:lastRow="0" w:firstColumn="0" w:lastColumn="0" w:oddVBand="0" w:evenVBand="0" w:oddHBand="0" w:evenHBand="0" w:firstRowFirstColumn="0" w:firstRowLastColumn="0" w:lastRowFirstColumn="0" w:lastRowLastColumn="0"/>
+              <w:rPr>
+                <w:color w:val="000000"/>
+              </w:rPr>
+            </w:pPr>
+            <w:r>
+              <w:rPr>
+                <w:color w:val="000000"/>
+              </w:rPr>
+              <w:t>1.20</w:t>
             </w:r>
           </w:p>
         </w:tc>
@@ -7978,7 +7814,7 @@
         <w:tc>
           <w:tcPr>
             <w:cnfStyle w:val="001000000000" w:firstRow="0" w:lastRow="0" w:firstColumn="1" w:lastColumn="0" w:oddVBand="0" w:evenVBand="0" w:oddHBand="0" w:evenHBand="0" w:firstRowFirstColumn="0" w:firstRowLastColumn="0" w:lastRowFirstColumn="0" w:lastRowLastColumn="0"/>
-            <w:tcW w:w="1278" w:type="dxa"/>
+            <w:tcW w:w="1255" w:type="dxa"/>
           </w:tcPr>
           <w:p>
             <w:pPr>
@@ -8005,7 +7841,7 @@
               <w:rPr>
                 <w:b w:val="0"/>
               </w:rPr>
-              <w:t xml:space="preserve"> 7</w:t>
+              <w:t xml:space="preserve"> 5</w:t>
             </w:r>
           </w:p>
         </w:tc>
@@ -8026,7 +7862,7 @@
         </w:tc>
         <w:tc>
           <w:tcPr>
-            <w:tcW w:w="1080" w:type="dxa"/>
+            <w:tcW w:w="900" w:type="dxa"/>
           </w:tcPr>
           <w:p>
             <w:pPr>
@@ -8060,72 +7896,6 @@
             </w:r>
           </w:p>
         </w:tc>
-      </w:tr>
-      <w:tr>
-        <w:tc>
-          <w:tcPr>
-            <w:cnfStyle w:val="001000000000" w:firstRow="0" w:lastRow="0" w:firstColumn="1" w:lastColumn="0" w:oddVBand="0" w:evenVBand="0" w:oddHBand="0" w:evenHBand="0" w:firstRowFirstColumn="0" w:firstRowLastColumn="0" w:lastRowFirstColumn="0" w:lastRowLastColumn="0"/>
-            <w:tcW w:w="1278" w:type="dxa"/>
-          </w:tcPr>
-          <w:p>
-            <w:pPr>
-              <w:pStyle w:val="Default"/>
-              <w:jc w:val="center"/>
-              <w:rPr>
-                <w:b w:val="0"/>
-              </w:rPr>
-            </w:pPr>
-            <w:r>
-              <w:rPr>
-                <w:b w:val="0"/>
-              </w:rPr>
-              <w:t xml:space="preserve">2 </w:t>
-            </w:r>
-            <w:r>
-              <w:rPr>
-                <w:rFonts w:ascii="Cambria Math" w:hAnsi="Cambria Math"/>
-                <w:b w:val="0"/>
-              </w:rPr>
-              <w:t>→</w:t>
-            </w:r>
-            <w:r>
-              <w:rPr>
-                <w:b w:val="0"/>
-              </w:rPr>
-              <w:t xml:space="preserve"> 5</w:t>
-            </w:r>
-          </w:p>
-        </w:tc>
-        <w:tc>
-          <w:tcPr>
-            <w:tcW w:w="900" w:type="dxa"/>
-          </w:tcPr>
-          <w:p>
-            <w:pPr>
-              <w:pStyle w:val="Default"/>
-              <w:jc w:val="center"/>
-              <w:cnfStyle w:val="000000000000" w:firstRow="0" w:lastRow="0" w:firstColumn="0" w:lastColumn="0" w:oddVBand="0" w:evenVBand="0" w:oddHBand="0" w:evenHBand="0" w:firstRowFirstColumn="0" w:firstRowLastColumn="0" w:lastRowFirstColumn="0" w:lastRowLastColumn="0"/>
-            </w:pPr>
-            <w:r>
-              <w:t>5</w:t>
-            </w:r>
-          </w:p>
-        </w:tc>
-        <w:tc>
-          <w:tcPr>
-            <w:tcW w:w="1080" w:type="dxa"/>
-          </w:tcPr>
-          <w:p>
-            <w:pPr>
-              <w:pStyle w:val="Default"/>
-              <w:jc w:val="center"/>
-              <w:cnfStyle w:val="000000000000" w:firstRow="0" w:lastRow="0" w:firstColumn="0" w:lastColumn="0" w:oddVBand="0" w:evenVBand="0" w:oddHBand="0" w:evenHBand="0" w:firstRowFirstColumn="0" w:firstRowLastColumn="0" w:lastRowFirstColumn="0" w:lastRowLastColumn="0"/>
-            </w:pPr>
-            <w:r>
-              <w:t>8</w:t>
-            </w:r>
-          </w:p>
-        </w:tc>
         <w:tc>
           <w:tcPr>
             <w:tcW w:w="720" w:type="dxa"/>
@@ -8133,17 +7903,17 @@
           </w:tcPr>
           <w:p>
             <w:pPr>
-              <w:jc w:val="center"/>
-              <w:cnfStyle w:val="000000000000" w:firstRow="0" w:lastRow="0" w:firstColumn="0" w:lastColumn="0" w:oddVBand="0" w:evenVBand="0" w:oddHBand="0" w:evenHBand="0" w:firstRowFirstColumn="0" w:firstRowLastColumn="0" w:lastRowFirstColumn="0" w:lastRowLastColumn="0"/>
-              <w:rPr>
-                <w:color w:val="000000"/>
-              </w:rPr>
-            </w:pPr>
-            <w:r>
-              <w:rPr>
-                <w:color w:val="000000"/>
-              </w:rPr>
-              <w:t>0.63</w:t>
+              <w:jc w:val="right"/>
+              <w:cnfStyle w:val="000000000000" w:firstRow="0" w:lastRow="0" w:firstColumn="0" w:lastColumn="0" w:oddVBand="0" w:evenVBand="0" w:oddHBand="0" w:evenHBand="0" w:firstRowFirstColumn="0" w:firstRowLastColumn="0" w:lastRowFirstColumn="0" w:lastRowLastColumn="0"/>
+              <w:rPr>
+                <w:color w:val="000000"/>
+              </w:rPr>
+            </w:pPr>
+            <w:r>
+              <w:rPr>
+                <w:color w:val="000000"/>
+              </w:rPr>
+              <w:t>1.20</w:t>
             </w:r>
           </w:p>
         </w:tc>
@@ -8152,21 +7922,21 @@
         <w:tc>
           <w:tcPr>
             <w:cnfStyle w:val="001000000000" w:firstRow="0" w:lastRow="0" w:firstColumn="1" w:lastColumn="0" w:oddVBand="0" w:evenVBand="0" w:oddHBand="0" w:evenHBand="0" w:firstRowFirstColumn="0" w:firstRowLastColumn="0" w:lastRowFirstColumn="0" w:lastRowLastColumn="0"/>
-            <w:tcW w:w="1278" w:type="dxa"/>
-          </w:tcPr>
-          <w:p>
-            <w:pPr>
-              <w:pStyle w:val="Default"/>
-              <w:jc w:val="center"/>
-              <w:rPr>
-                <w:b w:val="0"/>
-              </w:rPr>
-            </w:pPr>
-            <w:r>
-              <w:rPr>
-                <w:b w:val="0"/>
-              </w:rPr>
-              <w:t xml:space="preserve">5  </w:t>
+            <w:tcW w:w="1255" w:type="dxa"/>
+          </w:tcPr>
+          <w:p>
+            <w:pPr>
+              <w:pStyle w:val="Default"/>
+              <w:jc w:val="center"/>
+              <w:rPr>
+                <w:b w:val="0"/>
+              </w:rPr>
+            </w:pPr>
+            <w:r>
+              <w:rPr>
+                <w:b w:val="0"/>
+              </w:rPr>
+              <w:t xml:space="preserve">1 </w:t>
             </w:r>
             <w:r>
               <w:rPr>
@@ -8179,7 +7949,7 @@
               <w:rPr>
                 <w:b w:val="0"/>
               </w:rPr>
-              <w:t>7</w:t>
+              <w:t xml:space="preserve"> 7</w:t>
             </w:r>
           </w:p>
         </w:tc>
@@ -8194,22 +7964,22 @@
               <w:cnfStyle w:val="000000000000" w:firstRow="0" w:lastRow="0" w:firstColumn="0" w:lastColumn="0" w:oddVBand="0" w:evenVBand="0" w:oddHBand="0" w:evenHBand="0" w:firstRowFirstColumn="0" w:firstRowLastColumn="0" w:lastRowFirstColumn="0" w:lastRowLastColumn="0"/>
             </w:pPr>
             <w:r>
-              <w:t>4</w:t>
-            </w:r>
-          </w:p>
-        </w:tc>
-        <w:tc>
-          <w:tcPr>
-            <w:tcW w:w="1080" w:type="dxa"/>
-          </w:tcPr>
-          <w:p>
-            <w:pPr>
-              <w:pStyle w:val="Default"/>
-              <w:jc w:val="center"/>
-              <w:cnfStyle w:val="000000000000" w:firstRow="0" w:lastRow="0" w:firstColumn="0" w:lastColumn="0" w:oddVBand="0" w:evenVBand="0" w:oddHBand="0" w:evenHBand="0" w:firstRowFirstColumn="0" w:firstRowLastColumn="0" w:lastRowFirstColumn="0" w:lastRowLastColumn="0"/>
-            </w:pPr>
-            <w:r>
-              <w:t>6</w:t>
+              <w:t>3</w:t>
+            </w:r>
+          </w:p>
+        </w:tc>
+        <w:tc>
+          <w:tcPr>
+            <w:tcW w:w="900" w:type="dxa"/>
+          </w:tcPr>
+          <w:p>
+            <w:pPr>
+              <w:pStyle w:val="Default"/>
+              <w:jc w:val="center"/>
+              <w:cnfStyle w:val="000000000000" w:firstRow="0" w:lastRow="0" w:firstColumn="0" w:lastColumn="0" w:oddVBand="0" w:evenVBand="0" w:oddHBand="0" w:evenHBand="0" w:firstRowFirstColumn="0" w:firstRowLastColumn="0" w:lastRowFirstColumn="0" w:lastRowLastColumn="0"/>
+            </w:pPr>
+            <w:r>
+              <w:t>5</w:t>
             </w:r>
           </w:p>
         </w:tc>
@@ -8230,7 +8000,244 @@
               <w:rPr>
                 <w:color w:val="000000"/>
               </w:rPr>
+              <w:t>0.60</w:t>
+            </w:r>
+          </w:p>
+        </w:tc>
+        <w:tc>
+          <w:tcPr>
+            <w:tcW w:w="720" w:type="dxa"/>
+            <w:vAlign w:val="bottom"/>
+          </w:tcPr>
+          <w:p>
+            <w:pPr>
+              <w:jc w:val="right"/>
+              <w:cnfStyle w:val="000000000000" w:firstRow="0" w:lastRow="0" w:firstColumn="0" w:lastColumn="0" w:oddVBand="0" w:evenVBand="0" w:oddHBand="0" w:evenHBand="0" w:firstRowFirstColumn="0" w:firstRowLastColumn="0" w:lastRowFirstColumn="0" w:lastRowLastColumn="0"/>
+              <w:rPr>
+                <w:color w:val="000000"/>
+              </w:rPr>
+            </w:pPr>
+            <w:r>
+              <w:rPr>
+                <w:color w:val="000000"/>
+              </w:rPr>
+              <w:t>1.20</w:t>
+            </w:r>
+          </w:p>
+        </w:tc>
+      </w:tr>
+      <w:tr>
+        <w:tc>
+          <w:tcPr>
+            <w:cnfStyle w:val="001000000000" w:firstRow="0" w:lastRow="0" w:firstColumn="1" w:lastColumn="0" w:oddVBand="0" w:evenVBand="0" w:oddHBand="0" w:evenHBand="0" w:firstRowFirstColumn="0" w:firstRowLastColumn="0" w:lastRowFirstColumn="0" w:lastRowLastColumn="0"/>
+            <w:tcW w:w="1255" w:type="dxa"/>
+          </w:tcPr>
+          <w:p>
+            <w:pPr>
+              <w:pStyle w:val="Default"/>
+              <w:jc w:val="center"/>
+              <w:rPr>
+                <w:b w:val="0"/>
+              </w:rPr>
+            </w:pPr>
+            <w:r>
+              <w:rPr>
+                <w:b w:val="0"/>
+              </w:rPr>
+              <w:t xml:space="preserve">2 </w:t>
+            </w:r>
+            <w:r>
+              <w:rPr>
+                <w:rFonts w:ascii="Cambria Math" w:hAnsi="Cambria Math"/>
+                <w:b w:val="0"/>
+              </w:rPr>
+              <w:t>→</w:t>
+            </w:r>
+            <w:r>
+              <w:rPr>
+                <w:b w:val="0"/>
+              </w:rPr>
+              <w:t xml:space="preserve"> 5</w:t>
+            </w:r>
+          </w:p>
+        </w:tc>
+        <w:tc>
+          <w:tcPr>
+            <w:tcW w:w="900" w:type="dxa"/>
+          </w:tcPr>
+          <w:p>
+            <w:pPr>
+              <w:pStyle w:val="Default"/>
+              <w:jc w:val="center"/>
+              <w:cnfStyle w:val="000000000000" w:firstRow="0" w:lastRow="0" w:firstColumn="0" w:lastColumn="0" w:oddVBand="0" w:evenVBand="0" w:oddHBand="0" w:evenHBand="0" w:firstRowFirstColumn="0" w:firstRowLastColumn="0" w:lastRowFirstColumn="0" w:lastRowLastColumn="0"/>
+            </w:pPr>
+            <w:r>
+              <w:t>5</w:t>
+            </w:r>
+          </w:p>
+        </w:tc>
+        <w:tc>
+          <w:tcPr>
+            <w:tcW w:w="900" w:type="dxa"/>
+          </w:tcPr>
+          <w:p>
+            <w:pPr>
+              <w:pStyle w:val="Default"/>
+              <w:jc w:val="center"/>
+              <w:cnfStyle w:val="000000000000" w:firstRow="0" w:lastRow="0" w:firstColumn="0" w:lastColumn="0" w:oddVBand="0" w:evenVBand="0" w:oddHBand="0" w:evenHBand="0" w:firstRowFirstColumn="0" w:firstRowLastColumn="0" w:lastRowFirstColumn="0" w:lastRowLastColumn="0"/>
+            </w:pPr>
+            <w:r>
+              <w:t>8</w:t>
+            </w:r>
+          </w:p>
+        </w:tc>
+        <w:tc>
+          <w:tcPr>
+            <w:tcW w:w="720" w:type="dxa"/>
+            <w:vAlign w:val="bottom"/>
+          </w:tcPr>
+          <w:p>
+            <w:pPr>
+              <w:jc w:val="center"/>
+              <w:cnfStyle w:val="000000000000" w:firstRow="0" w:lastRow="0" w:firstColumn="0" w:lastColumn="0" w:oddVBand="0" w:evenVBand="0" w:oddHBand="0" w:evenHBand="0" w:firstRowFirstColumn="0" w:firstRowLastColumn="0" w:lastRowFirstColumn="0" w:lastRowLastColumn="0"/>
+              <w:rPr>
+                <w:color w:val="000000"/>
+              </w:rPr>
+            </w:pPr>
+            <w:r>
+              <w:rPr>
+                <w:color w:val="000000"/>
+              </w:rPr>
+              <w:t>0.63</w:t>
+            </w:r>
+          </w:p>
+        </w:tc>
+        <w:tc>
+          <w:tcPr>
+            <w:tcW w:w="720" w:type="dxa"/>
+            <w:vAlign w:val="bottom"/>
+          </w:tcPr>
+          <w:p>
+            <w:pPr>
+              <w:jc w:val="right"/>
+              <w:cnfStyle w:val="000000000000" w:firstRow="0" w:lastRow="0" w:firstColumn="0" w:lastColumn="0" w:oddVBand="0" w:evenVBand="0" w:oddHBand="0" w:evenHBand="0" w:firstRowFirstColumn="0" w:firstRowLastColumn="0" w:lastRowFirstColumn="0" w:lastRowLastColumn="0"/>
+              <w:rPr>
+                <w:color w:val="000000"/>
+              </w:rPr>
+            </w:pPr>
+            <w:r>
+              <w:rPr>
+                <w:color w:val="000000"/>
+              </w:rPr>
+              <w:t>1.26</w:t>
+            </w:r>
+          </w:p>
+        </w:tc>
+      </w:tr>
+      <w:tr>
+        <w:tc>
+          <w:tcPr>
+            <w:cnfStyle w:val="001000000000" w:firstRow="0" w:lastRow="0" w:firstColumn="1" w:lastColumn="0" w:oddVBand="0" w:evenVBand="0" w:oddHBand="0" w:evenHBand="0" w:firstRowFirstColumn="0" w:firstRowLastColumn="0" w:lastRowFirstColumn="0" w:lastRowLastColumn="0"/>
+            <w:tcW w:w="1255" w:type="dxa"/>
+          </w:tcPr>
+          <w:p>
+            <w:pPr>
+              <w:pStyle w:val="Default"/>
+              <w:jc w:val="center"/>
+              <w:rPr>
+                <w:b w:val="0"/>
+              </w:rPr>
+            </w:pPr>
+            <w:r>
+              <w:rPr>
+                <w:b w:val="0"/>
+              </w:rPr>
+              <w:t xml:space="preserve">5  </w:t>
+            </w:r>
+            <w:r>
+              <w:rPr>
+                <w:rFonts w:ascii="Cambria Math" w:hAnsi="Cambria Math"/>
+                <w:b w:val="0"/>
+              </w:rPr>
+              <w:t>→</w:t>
+            </w:r>
+            <w:r>
+              <w:rPr>
+                <w:b w:val="0"/>
+              </w:rPr>
+              <w:t>7</w:t>
+            </w:r>
+          </w:p>
+        </w:tc>
+        <w:tc>
+          <w:tcPr>
+            <w:tcW w:w="900" w:type="dxa"/>
+          </w:tcPr>
+          <w:p>
+            <w:pPr>
+              <w:pStyle w:val="Default"/>
+              <w:jc w:val="center"/>
+              <w:cnfStyle w:val="000000000000" w:firstRow="0" w:lastRow="0" w:firstColumn="0" w:lastColumn="0" w:oddVBand="0" w:evenVBand="0" w:oddHBand="0" w:evenHBand="0" w:firstRowFirstColumn="0" w:firstRowLastColumn="0" w:lastRowFirstColumn="0" w:lastRowLastColumn="0"/>
+            </w:pPr>
+            <w:r>
+              <w:t>4</w:t>
+            </w:r>
+          </w:p>
+        </w:tc>
+        <w:tc>
+          <w:tcPr>
+            <w:tcW w:w="900" w:type="dxa"/>
+          </w:tcPr>
+          <w:p>
+            <w:pPr>
+              <w:pStyle w:val="Default"/>
+              <w:jc w:val="center"/>
+              <w:cnfStyle w:val="000000000000" w:firstRow="0" w:lastRow="0" w:firstColumn="0" w:lastColumn="0" w:oddVBand="0" w:evenVBand="0" w:oddHBand="0" w:evenHBand="0" w:firstRowFirstColumn="0" w:firstRowLastColumn="0" w:lastRowFirstColumn="0" w:lastRowLastColumn="0"/>
+            </w:pPr>
+            <w:r>
+              <w:t>6</w:t>
+            </w:r>
+          </w:p>
+        </w:tc>
+        <w:tc>
+          <w:tcPr>
+            <w:tcW w:w="720" w:type="dxa"/>
+            <w:vAlign w:val="bottom"/>
+          </w:tcPr>
+          <w:p>
+            <w:pPr>
+              <w:jc w:val="center"/>
+              <w:cnfStyle w:val="000000000000" w:firstRow="0" w:lastRow="0" w:firstColumn="0" w:lastColumn="0" w:oddVBand="0" w:evenVBand="0" w:oddHBand="0" w:evenHBand="0" w:firstRowFirstColumn="0" w:firstRowLastColumn="0" w:lastRowFirstColumn="0" w:lastRowLastColumn="0"/>
+              <w:rPr>
+                <w:color w:val="000000"/>
+              </w:rPr>
+            </w:pPr>
+            <w:r>
+              <w:rPr>
+                <w:color w:val="000000"/>
+              </w:rPr>
               <w:t>0.67</w:t>
+            </w:r>
+          </w:p>
+        </w:tc>
+        <w:tc>
+          <w:tcPr>
+            <w:tcW w:w="720" w:type="dxa"/>
+            <w:vAlign w:val="bottom"/>
+          </w:tcPr>
+          <w:p>
+            <w:pPr>
+              <w:jc w:val="right"/>
+              <w:cnfStyle w:val="000000000000" w:firstRow="0" w:lastRow="0" w:firstColumn="0" w:lastColumn="0" w:oddVBand="0" w:evenVBand="0" w:oddHBand="0" w:evenHBand="0" w:firstRowFirstColumn="0" w:firstRowLastColumn="0" w:lastRowFirstColumn="0" w:lastRowLastColumn="0"/>
+              <w:rPr>
+                <w:color w:val="000000"/>
+              </w:rPr>
+            </w:pPr>
+            <w:r>
+              <w:rPr>
+                <w:color w:val="000000"/>
+              </w:rPr>
+              <w:t>1.34</w:t>
             </w:r>
           </w:p>
         </w:tc>
@@ -8242,7 +8249,7 @@
         <w:tc>
           <w:tcPr>
             <w:cnfStyle w:val="001000000000" w:firstRow="0" w:lastRow="0" w:firstColumn="1" w:lastColumn="0" w:oddVBand="0" w:evenVBand="0" w:oddHBand="0" w:evenHBand="0" w:firstRowFirstColumn="0" w:firstRowLastColumn="0" w:lastRowFirstColumn="0" w:lastRowLastColumn="0"/>
-            <w:tcW w:w="1278" w:type="dxa"/>
+            <w:tcW w:w="1255" w:type="dxa"/>
           </w:tcPr>
           <w:p>
             <w:pPr>
@@ -8290,7 +8297,7 @@
         </w:tc>
         <w:tc>
           <w:tcPr>
-            <w:tcW w:w="1080" w:type="dxa"/>
+            <w:tcW w:w="900" w:type="dxa"/>
           </w:tcPr>
           <w:p>
             <w:pPr>
@@ -8324,72 +8331,6 @@
             </w:r>
           </w:p>
         </w:tc>
-      </w:tr>
-      <w:tr>
-        <w:tc>
-          <w:tcPr>
-            <w:cnfStyle w:val="001000000000" w:firstRow="0" w:lastRow="0" w:firstColumn="1" w:lastColumn="0" w:oddVBand="0" w:evenVBand="0" w:oddHBand="0" w:evenHBand="0" w:firstRowFirstColumn="0" w:firstRowLastColumn="0" w:lastRowFirstColumn="0" w:lastRowLastColumn="0"/>
-            <w:tcW w:w="1278" w:type="dxa"/>
-          </w:tcPr>
-          <w:p>
-            <w:pPr>
-              <w:pStyle w:val="Default"/>
-              <w:jc w:val="center"/>
-              <w:rPr>
-                <w:b w:val="0"/>
-              </w:rPr>
-            </w:pPr>
-            <w:r>
-              <w:rPr>
-                <w:b w:val="0"/>
-              </w:rPr>
-              <w:t xml:space="preserve">5 </w:t>
-            </w:r>
-            <w:r>
-              <w:rPr>
-                <w:rFonts w:ascii="Cambria Math" w:hAnsi="Cambria Math"/>
-                <w:b w:val="0"/>
-              </w:rPr>
-              <w:t>→</w:t>
-            </w:r>
-            <w:r>
-              <w:rPr>
-                <w:b w:val="0"/>
-              </w:rPr>
-              <w:t xml:space="preserve"> 1</w:t>
-            </w:r>
-          </w:p>
-        </w:tc>
-        <w:tc>
-          <w:tcPr>
-            <w:tcW w:w="900" w:type="dxa"/>
-          </w:tcPr>
-          <w:p>
-            <w:pPr>
-              <w:pStyle w:val="Default"/>
-              <w:jc w:val="center"/>
-              <w:cnfStyle w:val="000000000000" w:firstRow="0" w:lastRow="0" w:firstColumn="0" w:lastColumn="0" w:oddVBand="0" w:evenVBand="0" w:oddHBand="0" w:evenHBand="0" w:firstRowFirstColumn="0" w:firstRowLastColumn="0" w:lastRowFirstColumn="0" w:lastRowLastColumn="0"/>
-            </w:pPr>
-            <w:r>
-              <w:t>3</w:t>
-            </w:r>
-          </w:p>
-        </w:tc>
-        <w:tc>
-          <w:tcPr>
-            <w:tcW w:w="1080" w:type="dxa"/>
-          </w:tcPr>
-          <w:p>
-            <w:pPr>
-              <w:pStyle w:val="Default"/>
-              <w:jc w:val="center"/>
-              <w:cnfStyle w:val="000000000000" w:firstRow="0" w:lastRow="0" w:firstColumn="0" w:lastColumn="0" w:oddVBand="0" w:evenVBand="0" w:oddHBand="0" w:evenHBand="0" w:firstRowFirstColumn="0" w:firstRowLastColumn="0" w:lastRowFirstColumn="0" w:lastRowLastColumn="0"/>
-            </w:pPr>
-            <w:r>
-              <w:t>6</w:t>
-            </w:r>
-          </w:p>
-        </w:tc>
         <w:tc>
           <w:tcPr>
             <w:tcW w:w="720" w:type="dxa"/>
@@ -8397,17 +8338,17 @@
           </w:tcPr>
           <w:p>
             <w:pPr>
-              <w:jc w:val="center"/>
-              <w:cnfStyle w:val="000000000000" w:firstRow="0" w:lastRow="0" w:firstColumn="0" w:lastColumn="0" w:oddVBand="0" w:evenVBand="0" w:oddHBand="0" w:evenHBand="0" w:firstRowFirstColumn="0" w:firstRowLastColumn="0" w:lastRowFirstColumn="0" w:lastRowLastColumn="0"/>
-              <w:rPr>
-                <w:color w:val="000000"/>
-              </w:rPr>
-            </w:pPr>
-            <w:r>
-              <w:rPr>
-                <w:color w:val="000000"/>
-              </w:rPr>
-              <w:t>0.50</w:t>
+              <w:jc w:val="right"/>
+              <w:cnfStyle w:val="000000000000" w:firstRow="0" w:lastRow="0" w:firstColumn="0" w:lastColumn="0" w:oddVBand="0" w:evenVBand="0" w:oddHBand="0" w:evenHBand="0" w:firstRowFirstColumn="0" w:firstRowLastColumn="0" w:lastRowFirstColumn="0" w:lastRowLastColumn="0"/>
+              <w:rPr>
+                <w:color w:val="000000"/>
+              </w:rPr>
+            </w:pPr>
+            <w:r>
+              <w:rPr>
+                <w:color w:val="000000"/>
+              </w:rPr>
+              <w:t>1.20</w:t>
             </w:r>
           </w:p>
         </w:tc>
@@ -8416,21 +8357,21 @@
         <w:tc>
           <w:tcPr>
             <w:cnfStyle w:val="001000000000" w:firstRow="0" w:lastRow="0" w:firstColumn="1" w:lastColumn="0" w:oddVBand="0" w:evenVBand="0" w:oddHBand="0" w:evenHBand="0" w:firstRowFirstColumn="0" w:firstRowLastColumn="0" w:lastRowFirstColumn="0" w:lastRowLastColumn="0"/>
-            <w:tcW w:w="1278" w:type="dxa"/>
-          </w:tcPr>
-          <w:p>
-            <w:pPr>
-              <w:pStyle w:val="Default"/>
-              <w:jc w:val="center"/>
-              <w:rPr>
-                <w:b w:val="0"/>
-              </w:rPr>
-            </w:pPr>
-            <w:r>
-              <w:rPr>
-                <w:b w:val="0"/>
-              </w:rPr>
-              <w:t xml:space="preserve">7 </w:t>
+            <w:tcW w:w="1255" w:type="dxa"/>
+          </w:tcPr>
+          <w:p>
+            <w:pPr>
+              <w:pStyle w:val="Default"/>
+              <w:jc w:val="center"/>
+              <w:rPr>
+                <w:b w:val="0"/>
+              </w:rPr>
+            </w:pPr>
+            <w:r>
+              <w:rPr>
+                <w:b w:val="0"/>
+              </w:rPr>
+              <w:t xml:space="preserve">5 </w:t>
             </w:r>
             <w:r>
               <w:rPr>
@@ -8464,7 +8405,7 @@
         </w:tc>
         <w:tc>
           <w:tcPr>
-            <w:tcW w:w="1080" w:type="dxa"/>
+            <w:tcW w:w="900" w:type="dxa"/>
           </w:tcPr>
           <w:p>
             <w:pPr>
@@ -8498,72 +8439,6 @@
             </w:r>
           </w:p>
         </w:tc>
-      </w:tr>
-      <w:tr>
-        <w:tc>
-          <w:tcPr>
-            <w:cnfStyle w:val="001000000000" w:firstRow="0" w:lastRow="0" w:firstColumn="1" w:lastColumn="0" w:oddVBand="0" w:evenVBand="0" w:oddHBand="0" w:evenHBand="0" w:firstRowFirstColumn="0" w:firstRowLastColumn="0" w:lastRowFirstColumn="0" w:lastRowLastColumn="0"/>
-            <w:tcW w:w="1278" w:type="dxa"/>
-          </w:tcPr>
-          <w:p>
-            <w:pPr>
-              <w:pStyle w:val="Default"/>
-              <w:jc w:val="center"/>
-              <w:rPr>
-                <w:b w:val="0"/>
-              </w:rPr>
-            </w:pPr>
-            <w:r>
-              <w:rPr>
-                <w:b w:val="0"/>
-              </w:rPr>
-              <w:t xml:space="preserve">3 </w:t>
-            </w:r>
-            <w:r>
-              <w:rPr>
-                <w:rFonts w:ascii="Cambria Math" w:hAnsi="Cambria Math"/>
-                <w:b w:val="0"/>
-              </w:rPr>
-              <w:t>→</w:t>
-            </w:r>
-            <w:r>
-              <w:rPr>
-                <w:b w:val="0"/>
-              </w:rPr>
-              <w:t xml:space="preserve"> 2</w:t>
-            </w:r>
-          </w:p>
-        </w:tc>
-        <w:tc>
-          <w:tcPr>
-            <w:tcW w:w="900" w:type="dxa"/>
-          </w:tcPr>
-          <w:p>
-            <w:pPr>
-              <w:pStyle w:val="Default"/>
-              <w:jc w:val="center"/>
-              <w:cnfStyle w:val="000000000000" w:firstRow="0" w:lastRow="0" w:firstColumn="0" w:lastColumn="0" w:oddVBand="0" w:evenVBand="0" w:oddHBand="0" w:evenHBand="0" w:firstRowFirstColumn="0" w:firstRowLastColumn="0" w:lastRowFirstColumn="0" w:lastRowLastColumn="0"/>
-            </w:pPr>
-            <w:r>
-              <w:t>3</w:t>
-            </w:r>
-          </w:p>
-        </w:tc>
-        <w:tc>
-          <w:tcPr>
-            <w:tcW w:w="1080" w:type="dxa"/>
-          </w:tcPr>
-          <w:p>
-            <w:pPr>
-              <w:pStyle w:val="Default"/>
-              <w:jc w:val="center"/>
-              <w:cnfStyle w:val="000000000000" w:firstRow="0" w:lastRow="0" w:firstColumn="0" w:lastColumn="0" w:oddVBand="0" w:evenVBand="0" w:oddHBand="0" w:evenHBand="0" w:firstRowFirstColumn="0" w:firstRowLastColumn="0" w:lastRowFirstColumn="0" w:lastRowLastColumn="0"/>
-            </w:pPr>
-            <w:r>
-              <w:t>6</w:t>
-            </w:r>
-          </w:p>
-        </w:tc>
         <w:tc>
           <w:tcPr>
             <w:tcW w:w="720" w:type="dxa"/>
@@ -8571,17 +8446,17 @@
           </w:tcPr>
           <w:p>
             <w:pPr>
-              <w:jc w:val="center"/>
-              <w:cnfStyle w:val="000000000000" w:firstRow="0" w:lastRow="0" w:firstColumn="0" w:lastColumn="0" w:oddVBand="0" w:evenVBand="0" w:oddHBand="0" w:evenHBand="0" w:firstRowFirstColumn="0" w:firstRowLastColumn="0" w:lastRowFirstColumn="0" w:lastRowLastColumn="0"/>
-              <w:rPr>
-                <w:color w:val="000000"/>
-              </w:rPr>
-            </w:pPr>
-            <w:r>
-              <w:rPr>
-                <w:color w:val="000000"/>
-              </w:rPr>
-              <w:t>0.50</w:t>
+              <w:jc w:val="right"/>
+              <w:cnfStyle w:val="000000000000" w:firstRow="0" w:lastRow="0" w:firstColumn="0" w:lastColumn="0" w:oddVBand="0" w:evenVBand="0" w:oddHBand="0" w:evenHBand="0" w:firstRowFirstColumn="0" w:firstRowLastColumn="0" w:lastRowFirstColumn="0" w:lastRowLastColumn="0"/>
+              <w:rPr>
+                <w:color w:val="000000"/>
+              </w:rPr>
+            </w:pPr>
+            <w:r>
+              <w:rPr>
+                <w:color w:val="000000"/>
+              </w:rPr>
+              <w:t>1.20</w:t>
             </w:r>
           </w:p>
         </w:tc>
@@ -8590,21 +8465,21 @@
         <w:tc>
           <w:tcPr>
             <w:cnfStyle w:val="001000000000" w:firstRow="0" w:lastRow="0" w:firstColumn="1" w:lastColumn="0" w:oddVBand="0" w:evenVBand="0" w:oddHBand="0" w:evenHBand="0" w:firstRowFirstColumn="0" w:firstRowLastColumn="0" w:lastRowFirstColumn="0" w:lastRowLastColumn="0"/>
-            <w:tcW w:w="1278" w:type="dxa"/>
-          </w:tcPr>
-          <w:p>
-            <w:pPr>
-              <w:pStyle w:val="Default"/>
-              <w:jc w:val="center"/>
-              <w:rPr>
-                <w:b w:val="0"/>
-              </w:rPr>
-            </w:pPr>
-            <w:r>
-              <w:rPr>
-                <w:b w:val="0"/>
-              </w:rPr>
-              <w:t xml:space="preserve">5 </w:t>
+            <w:tcW w:w="1255" w:type="dxa"/>
+          </w:tcPr>
+          <w:p>
+            <w:pPr>
+              <w:pStyle w:val="Default"/>
+              <w:jc w:val="center"/>
+              <w:rPr>
+                <w:b w:val="0"/>
+              </w:rPr>
+            </w:pPr>
+            <w:r>
+              <w:rPr>
+                <w:b w:val="0"/>
+              </w:rPr>
+              <w:t xml:space="preserve">7 </w:t>
             </w:r>
             <w:r>
               <w:rPr>
@@ -8617,7 +8492,7 @@
               <w:rPr>
                 <w:b w:val="0"/>
               </w:rPr>
-              <w:t xml:space="preserve"> 2</w:t>
+              <w:t xml:space="preserve"> 1</w:t>
             </w:r>
           </w:p>
         </w:tc>
@@ -8632,13 +8507,13 @@
               <w:cnfStyle w:val="000000000000" w:firstRow="0" w:lastRow="0" w:firstColumn="0" w:lastColumn="0" w:oddVBand="0" w:evenVBand="0" w:oddHBand="0" w:evenHBand="0" w:firstRowFirstColumn="0" w:firstRowLastColumn="0" w:lastRowFirstColumn="0" w:lastRowLastColumn="0"/>
             </w:pPr>
             <w:r>
-              <w:t>5</w:t>
-            </w:r>
-          </w:p>
-        </w:tc>
-        <w:tc>
-          <w:tcPr>
-            <w:tcW w:w="1080" w:type="dxa"/>
+              <w:t>3</w:t>
+            </w:r>
+          </w:p>
+        </w:tc>
+        <w:tc>
+          <w:tcPr>
+            <w:tcW w:w="900" w:type="dxa"/>
           </w:tcPr>
           <w:p>
             <w:pPr>
@@ -8668,73 +8543,7 @@
               <w:rPr>
                 <w:color w:val="000000"/>
               </w:rPr>
-              <w:t>0.83</w:t>
-            </w:r>
-          </w:p>
-        </w:tc>
-      </w:tr>
-      <w:tr>
-        <w:tc>
-          <w:tcPr>
-            <w:cnfStyle w:val="001000000000" w:firstRow="0" w:lastRow="0" w:firstColumn="1" w:lastColumn="0" w:oddVBand="0" w:evenVBand="0" w:oddHBand="0" w:evenHBand="0" w:firstRowFirstColumn="0" w:firstRowLastColumn="0" w:lastRowFirstColumn="0" w:lastRowLastColumn="0"/>
-            <w:tcW w:w="1278" w:type="dxa"/>
-          </w:tcPr>
-          <w:p>
-            <w:pPr>
-              <w:pStyle w:val="Default"/>
-              <w:jc w:val="center"/>
-              <w:rPr>
-                <w:b w:val="0"/>
-              </w:rPr>
-            </w:pPr>
-            <w:r>
-              <w:rPr>
-                <w:b w:val="0"/>
-              </w:rPr>
-              <w:t xml:space="preserve">6 </w:t>
-            </w:r>
-            <w:r>
-              <w:rPr>
-                <w:rFonts w:ascii="Cambria Math" w:hAnsi="Cambria Math"/>
-                <w:b w:val="0"/>
-              </w:rPr>
-              <w:t>→</w:t>
-            </w:r>
-            <w:r>
-              <w:rPr>
-                <w:b w:val="0"/>
-              </w:rPr>
-              <w:t xml:space="preserve"> 2</w:t>
-            </w:r>
-          </w:p>
-        </w:tc>
-        <w:tc>
-          <w:tcPr>
-            <w:tcW w:w="900" w:type="dxa"/>
-          </w:tcPr>
-          <w:p>
-            <w:pPr>
-              <w:pStyle w:val="Default"/>
-              <w:jc w:val="center"/>
-              <w:cnfStyle w:val="000000000000" w:firstRow="0" w:lastRow="0" w:firstColumn="0" w:lastColumn="0" w:oddVBand="0" w:evenVBand="0" w:oddHBand="0" w:evenHBand="0" w:firstRowFirstColumn="0" w:firstRowLastColumn="0" w:lastRowFirstColumn="0" w:lastRowLastColumn="0"/>
-            </w:pPr>
-            <w:r>
-              <w:t>3</w:t>
-            </w:r>
-          </w:p>
-        </w:tc>
-        <w:tc>
-          <w:tcPr>
-            <w:tcW w:w="1080" w:type="dxa"/>
-          </w:tcPr>
-          <w:p>
-            <w:pPr>
-              <w:pStyle w:val="Default"/>
-              <w:jc w:val="center"/>
-              <w:cnfStyle w:val="000000000000" w:firstRow="0" w:lastRow="0" w:firstColumn="0" w:lastColumn="0" w:oddVBand="0" w:evenVBand="0" w:oddHBand="0" w:evenHBand="0" w:firstRowFirstColumn="0" w:firstRowLastColumn="0" w:lastRowFirstColumn="0" w:lastRowLastColumn="0"/>
-            </w:pPr>
-            <w:r>
-              <w:t>3</w:t>
+              <w:t>0.50</w:t>
             </w:r>
           </w:p>
         </w:tc>
@@ -8745,17 +8554,17 @@
           </w:tcPr>
           <w:p>
             <w:pPr>
-              <w:jc w:val="center"/>
-              <w:cnfStyle w:val="000000000000" w:firstRow="0" w:lastRow="0" w:firstColumn="0" w:lastColumn="0" w:oddVBand="0" w:evenVBand="0" w:oddHBand="0" w:evenHBand="0" w:firstRowFirstColumn="0" w:firstRowLastColumn="0" w:lastRowFirstColumn="0" w:lastRowLastColumn="0"/>
-              <w:rPr>
-                <w:color w:val="000000"/>
-              </w:rPr>
-            </w:pPr>
-            <w:r>
-              <w:rPr>
-                <w:color w:val="000000"/>
-              </w:rPr>
-              <w:t>1.00</w:t>
+              <w:jc w:val="right"/>
+              <w:cnfStyle w:val="000000000000" w:firstRow="0" w:lastRow="0" w:firstColumn="0" w:lastColumn="0" w:oddVBand="0" w:evenVBand="0" w:oddHBand="0" w:evenHBand="0" w:firstRowFirstColumn="0" w:firstRowLastColumn="0" w:lastRowFirstColumn="0" w:lastRowLastColumn="0"/>
+              <w:rPr>
+                <w:color w:val="000000"/>
+              </w:rPr>
+            </w:pPr>
+            <w:r>
+              <w:rPr>
+                <w:color w:val="000000"/>
+              </w:rPr>
+              <w:t>1.20</w:t>
             </w:r>
           </w:p>
         </w:tc>
@@ -8764,21 +8573,21 @@
         <w:tc>
           <w:tcPr>
             <w:cnfStyle w:val="001000000000" w:firstRow="0" w:lastRow="0" w:firstColumn="1" w:lastColumn="0" w:oddVBand="0" w:evenVBand="0" w:oddHBand="0" w:evenHBand="0" w:firstRowFirstColumn="0" w:firstRowLastColumn="0" w:lastRowFirstColumn="0" w:lastRowLastColumn="0"/>
-            <w:tcW w:w="1278" w:type="dxa"/>
-          </w:tcPr>
-          <w:p>
-            <w:pPr>
-              <w:pStyle w:val="Default"/>
-              <w:jc w:val="center"/>
-              <w:rPr>
-                <w:b w:val="0"/>
-              </w:rPr>
-            </w:pPr>
-            <w:r>
-              <w:rPr>
-                <w:b w:val="0"/>
-              </w:rPr>
-              <w:t xml:space="preserve">7 </w:t>
+            <w:tcW w:w="1255" w:type="dxa"/>
+          </w:tcPr>
+          <w:p>
+            <w:pPr>
+              <w:pStyle w:val="Default"/>
+              <w:jc w:val="center"/>
+              <w:rPr>
+                <w:b w:val="0"/>
+              </w:rPr>
+            </w:pPr>
+            <w:r>
+              <w:rPr>
+                <w:b w:val="0"/>
+              </w:rPr>
+              <w:t xml:space="preserve">3 </w:t>
             </w:r>
             <w:r>
               <w:rPr>
@@ -8812,7 +8621,7 @@
         </w:tc>
         <w:tc>
           <w:tcPr>
-            <w:tcW w:w="1080" w:type="dxa"/>
+            <w:tcW w:w="900" w:type="dxa"/>
           </w:tcPr>
           <w:p>
             <w:pPr>
@@ -8846,72 +8655,6 @@
             </w:r>
           </w:p>
         </w:tc>
-      </w:tr>
-      <w:tr>
-        <w:tc>
-          <w:tcPr>
-            <w:cnfStyle w:val="001000000000" w:firstRow="0" w:lastRow="0" w:firstColumn="1" w:lastColumn="0" w:oddVBand="0" w:evenVBand="0" w:oddHBand="0" w:evenHBand="0" w:firstRowFirstColumn="0" w:firstRowLastColumn="0" w:lastRowFirstColumn="0" w:lastRowLastColumn="0"/>
-            <w:tcW w:w="1278" w:type="dxa"/>
-          </w:tcPr>
-          <w:p>
-            <w:pPr>
-              <w:pStyle w:val="Default"/>
-              <w:jc w:val="center"/>
-              <w:rPr>
-                <w:b w:val="0"/>
-              </w:rPr>
-            </w:pPr>
-            <w:r>
-              <w:rPr>
-                <w:b w:val="0"/>
-              </w:rPr>
-              <w:t xml:space="preserve">7 </w:t>
-            </w:r>
-            <w:r>
-              <w:rPr>
-                <w:rFonts w:ascii="Cambria Math" w:hAnsi="Cambria Math"/>
-                <w:b w:val="0"/>
-              </w:rPr>
-              <w:t>→</w:t>
-            </w:r>
-            <w:r>
-              <w:rPr>
-                <w:b w:val="0"/>
-              </w:rPr>
-              <w:t xml:space="preserve"> 5</w:t>
-            </w:r>
-          </w:p>
-        </w:tc>
-        <w:tc>
-          <w:tcPr>
-            <w:tcW w:w="900" w:type="dxa"/>
-          </w:tcPr>
-          <w:p>
-            <w:pPr>
-              <w:pStyle w:val="Default"/>
-              <w:jc w:val="center"/>
-              <w:cnfStyle w:val="000000000000" w:firstRow="0" w:lastRow="0" w:firstColumn="0" w:lastColumn="0" w:oddVBand="0" w:evenVBand="0" w:oddHBand="0" w:evenHBand="0" w:firstRowFirstColumn="0" w:firstRowLastColumn="0" w:lastRowFirstColumn="0" w:lastRowLastColumn="0"/>
-            </w:pPr>
-            <w:r>
-              <w:t>4</w:t>
-            </w:r>
-          </w:p>
-        </w:tc>
-        <w:tc>
-          <w:tcPr>
-            <w:tcW w:w="1080" w:type="dxa"/>
-          </w:tcPr>
-          <w:p>
-            <w:pPr>
-              <w:pStyle w:val="Default"/>
-              <w:jc w:val="center"/>
-              <w:cnfStyle w:val="000000000000" w:firstRow="0" w:lastRow="0" w:firstColumn="0" w:lastColumn="0" w:oddVBand="0" w:evenVBand="0" w:oddHBand="0" w:evenHBand="0" w:firstRowFirstColumn="0" w:firstRowLastColumn="0" w:lastRowFirstColumn="0" w:lastRowLastColumn="0"/>
-            </w:pPr>
-            <w:r>
-              <w:t>6</w:t>
-            </w:r>
-          </w:p>
-        </w:tc>
         <w:tc>
           <w:tcPr>
             <w:tcW w:w="720" w:type="dxa"/>
@@ -8919,17 +8662,17 @@
           </w:tcPr>
           <w:p>
             <w:pPr>
-              <w:jc w:val="center"/>
-              <w:cnfStyle w:val="000000000000" w:firstRow="0" w:lastRow="0" w:firstColumn="0" w:lastColumn="0" w:oddVBand="0" w:evenVBand="0" w:oddHBand="0" w:evenHBand="0" w:firstRowFirstColumn="0" w:firstRowLastColumn="0" w:lastRowFirstColumn="0" w:lastRowLastColumn="0"/>
-              <w:rPr>
-                <w:color w:val="000000"/>
-              </w:rPr>
-            </w:pPr>
-            <w:r>
-              <w:rPr>
-                <w:color w:val="000000"/>
-              </w:rPr>
-              <w:t>0.67</w:t>
+              <w:jc w:val="right"/>
+              <w:cnfStyle w:val="000000000000" w:firstRow="0" w:lastRow="0" w:firstColumn="0" w:lastColumn="0" w:oddVBand="0" w:evenVBand="0" w:oddHBand="0" w:evenHBand="0" w:firstRowFirstColumn="0" w:firstRowLastColumn="0" w:lastRowFirstColumn="0" w:lastRowLastColumn="0"/>
+              <w:rPr>
+                <w:color w:val="000000"/>
+              </w:rPr>
+            </w:pPr>
+            <w:r>
+              <w:rPr>
+                <w:color w:val="000000"/>
+              </w:rPr>
+              <w:t>0.75</w:t>
             </w:r>
           </w:p>
         </w:tc>
@@ -8938,21 +8681,21 @@
         <w:tc>
           <w:tcPr>
             <w:cnfStyle w:val="001000000000" w:firstRow="0" w:lastRow="0" w:firstColumn="1" w:lastColumn="0" w:oddVBand="0" w:evenVBand="0" w:oddHBand="0" w:evenHBand="0" w:firstRowFirstColumn="0" w:firstRowLastColumn="0" w:lastRowFirstColumn="0" w:lastRowLastColumn="0"/>
-            <w:tcW w:w="1278" w:type="dxa"/>
-          </w:tcPr>
-          <w:p>
-            <w:pPr>
-              <w:pStyle w:val="Default"/>
-              <w:jc w:val="center"/>
-              <w:rPr>
-                <w:b w:val="0"/>
-              </w:rPr>
-            </w:pPr>
-            <w:r>
-              <w:rPr>
-                <w:b w:val="0"/>
-              </w:rPr>
-              <w:t xml:space="preserve">1 </w:t>
+            <w:tcW w:w="1255" w:type="dxa"/>
+          </w:tcPr>
+          <w:p>
+            <w:pPr>
+              <w:pStyle w:val="Default"/>
+              <w:jc w:val="center"/>
+              <w:rPr>
+                <w:b w:val="0"/>
+              </w:rPr>
+            </w:pPr>
+            <w:r>
+              <w:rPr>
+                <w:b w:val="0"/>
+              </w:rPr>
+              <w:t xml:space="preserve">5 </w:t>
             </w:r>
             <w:r>
               <w:rPr>
@@ -8965,7 +8708,7 @@
               <w:rPr>
                 <w:b w:val="0"/>
               </w:rPr>
-              <w:t xml:space="preserve"> {2, 5}</w:t>
+              <w:t xml:space="preserve"> 2</w:t>
             </w:r>
           </w:p>
         </w:tc>
@@ -8980,22 +8723,22 @@
               <w:cnfStyle w:val="000000000000" w:firstRow="0" w:lastRow="0" w:firstColumn="0" w:lastColumn="0" w:oddVBand="0" w:evenVBand="0" w:oddHBand="0" w:evenHBand="0" w:firstRowFirstColumn="0" w:firstRowLastColumn="0" w:lastRowFirstColumn="0" w:lastRowLastColumn="0"/>
             </w:pPr>
             <w:r>
-              <w:t>3</w:t>
-            </w:r>
-          </w:p>
-        </w:tc>
-        <w:tc>
-          <w:tcPr>
-            <w:tcW w:w="1080" w:type="dxa"/>
-          </w:tcPr>
-          <w:p>
-            <w:pPr>
-              <w:pStyle w:val="Default"/>
-              <w:jc w:val="center"/>
-              <w:cnfStyle w:val="000000000000" w:firstRow="0" w:lastRow="0" w:firstColumn="0" w:lastColumn="0" w:oddVBand="0" w:evenVBand="0" w:oddHBand="0" w:evenHBand="0" w:firstRowFirstColumn="0" w:firstRowLastColumn="0" w:lastRowFirstColumn="0" w:lastRowLastColumn="0"/>
-            </w:pPr>
-            <w:r>
               <w:t>5</w:t>
+            </w:r>
+          </w:p>
+        </w:tc>
+        <w:tc>
+          <w:tcPr>
+            <w:tcW w:w="900" w:type="dxa"/>
+          </w:tcPr>
+          <w:p>
+            <w:pPr>
+              <w:pStyle w:val="Default"/>
+              <w:jc w:val="center"/>
+              <w:cnfStyle w:val="000000000000" w:firstRow="0" w:lastRow="0" w:firstColumn="0" w:lastColumn="0" w:oddVBand="0" w:evenVBand="0" w:oddHBand="0" w:evenHBand="0" w:firstRowFirstColumn="0" w:firstRowLastColumn="0" w:lastRowFirstColumn="0" w:lastRowLastColumn="0"/>
+            </w:pPr>
+            <w:r>
+              <w:t>6</w:t>
             </w:r>
           </w:p>
         </w:tc>
@@ -9016,91 +8759,7 @@
               <w:rPr>
                 <w:color w:val="000000"/>
               </w:rPr>
-              <w:t>0.60</w:t>
-            </w:r>
-          </w:p>
-        </w:tc>
-      </w:tr>
-      <w:tr>
-        <w:tc>
-          <w:tcPr>
-            <w:cnfStyle w:val="001000000000" w:firstRow="0" w:lastRow="0" w:firstColumn="1" w:lastColumn="0" w:oddVBand="0" w:evenVBand="0" w:oddHBand="0" w:evenHBand="0" w:firstRowFirstColumn="0" w:firstRowLastColumn="0" w:lastRowFirstColumn="0" w:lastRowLastColumn="0"/>
-            <w:tcW w:w="1278" w:type="dxa"/>
-          </w:tcPr>
-          <w:p>
-            <w:pPr>
-              <w:pStyle w:val="Default"/>
-              <w:jc w:val="center"/>
-              <w:rPr>
-                <w:b w:val="0"/>
-              </w:rPr>
-            </w:pPr>
-            <w:r>
-              <w:rPr>
-                <w:b w:val="0"/>
-              </w:rPr>
-              <w:t xml:space="preserve">5 </w:t>
-            </w:r>
-            <w:r>
-              <w:rPr>
-                <w:rFonts w:ascii="Cambria Math" w:hAnsi="Cambria Math"/>
-                <w:b w:val="0"/>
-              </w:rPr>
-              <w:t>→</w:t>
-            </w:r>
-            <w:r>
-              <w:rPr>
-                <w:b w:val="0"/>
-              </w:rPr>
-              <w:t xml:space="preserve"> </w:t>
-            </w:r>
-            <w:r>
-              <w:rPr>
-                <w:b w:val="0"/>
-              </w:rPr>
-              <w:t>{</w:t>
-            </w:r>
-            <w:r>
-              <w:rPr>
-                <w:b w:val="0"/>
-              </w:rPr>
-              <w:t>1, 2</w:t>
-            </w:r>
-            <w:r>
-              <w:rPr>
-                <w:b w:val="0"/>
-              </w:rPr>
-              <w:t>}</w:t>
-            </w:r>
-          </w:p>
-        </w:tc>
-        <w:tc>
-          <w:tcPr>
-            <w:tcW w:w="900" w:type="dxa"/>
-          </w:tcPr>
-          <w:p>
-            <w:pPr>
-              <w:pStyle w:val="Default"/>
-              <w:jc w:val="center"/>
-              <w:cnfStyle w:val="000000000000" w:firstRow="0" w:lastRow="0" w:firstColumn="0" w:lastColumn="0" w:oddVBand="0" w:evenVBand="0" w:oddHBand="0" w:evenHBand="0" w:firstRowFirstColumn="0" w:firstRowLastColumn="0" w:lastRowFirstColumn="0" w:lastRowLastColumn="0"/>
-            </w:pPr>
-            <w:r>
-              <w:t>3</w:t>
-            </w:r>
-          </w:p>
-        </w:tc>
-        <w:tc>
-          <w:tcPr>
-            <w:tcW w:w="1080" w:type="dxa"/>
-          </w:tcPr>
-          <w:p>
-            <w:pPr>
-              <w:pStyle w:val="Default"/>
-              <w:jc w:val="center"/>
-              <w:cnfStyle w:val="000000000000" w:firstRow="0" w:lastRow="0" w:firstColumn="0" w:lastColumn="0" w:oddVBand="0" w:evenVBand="0" w:oddHBand="0" w:evenHBand="0" w:firstRowFirstColumn="0" w:firstRowLastColumn="0" w:lastRowFirstColumn="0" w:lastRowLastColumn="0"/>
-            </w:pPr>
-            <w:r>
-              <w:t>6</w:t>
+              <w:t>0.83</w:t>
             </w:r>
           </w:p>
         </w:tc>
@@ -9111,17 +8770,17 @@
           </w:tcPr>
           <w:p>
             <w:pPr>
-              <w:jc w:val="center"/>
-              <w:cnfStyle w:val="000000000000" w:firstRow="0" w:lastRow="0" w:firstColumn="0" w:lastColumn="0" w:oddVBand="0" w:evenVBand="0" w:oddHBand="0" w:evenHBand="0" w:firstRowFirstColumn="0" w:firstRowLastColumn="0" w:lastRowFirstColumn="0" w:lastRowLastColumn="0"/>
-              <w:rPr>
-                <w:color w:val="000000"/>
-              </w:rPr>
-            </w:pPr>
-            <w:r>
-              <w:rPr>
-                <w:color w:val="000000"/>
-              </w:rPr>
-              <w:t>0.50</w:t>
+              <w:jc w:val="right"/>
+              <w:cnfStyle w:val="000000000000" w:firstRow="0" w:lastRow="0" w:firstColumn="0" w:lastColumn="0" w:oddVBand="0" w:evenVBand="0" w:oddHBand="0" w:evenHBand="0" w:firstRowFirstColumn="0" w:firstRowLastColumn="0" w:lastRowFirstColumn="0" w:lastRowLastColumn="0"/>
+              <w:rPr>
+                <w:color w:val="000000"/>
+              </w:rPr>
+            </w:pPr>
+            <w:r>
+              <w:rPr>
+                <w:color w:val="000000"/>
+              </w:rPr>
+              <w:t>1.25</w:t>
             </w:r>
           </w:p>
         </w:tc>
@@ -9130,21 +8789,21 @@
         <w:tc>
           <w:tcPr>
             <w:cnfStyle w:val="001000000000" w:firstRow="0" w:lastRow="0" w:firstColumn="1" w:lastColumn="0" w:oddVBand="0" w:evenVBand="0" w:oddHBand="0" w:evenHBand="0" w:firstRowFirstColumn="0" w:firstRowLastColumn="0" w:lastRowFirstColumn="0" w:lastRowLastColumn="0"/>
-            <w:tcW w:w="1278" w:type="dxa"/>
-          </w:tcPr>
-          <w:p>
-            <w:pPr>
-              <w:pStyle w:val="Default"/>
-              <w:jc w:val="center"/>
-              <w:rPr>
-                <w:b w:val="0"/>
-              </w:rPr>
-            </w:pPr>
-            <w:r>
-              <w:rPr>
-                <w:b w:val="0"/>
-              </w:rPr>
-              <w:t xml:space="preserve">{2, 5} </w:t>
+            <w:tcW w:w="1255" w:type="dxa"/>
+          </w:tcPr>
+          <w:p>
+            <w:pPr>
+              <w:pStyle w:val="Default"/>
+              <w:jc w:val="center"/>
+              <w:rPr>
+                <w:b w:val="0"/>
+              </w:rPr>
+            </w:pPr>
+            <w:r>
+              <w:rPr>
+                <w:b w:val="0"/>
+              </w:rPr>
+              <w:t xml:space="preserve">6 </w:t>
             </w:r>
             <w:r>
               <w:rPr>
@@ -9157,7 +8816,7 @@
               <w:rPr>
                 <w:b w:val="0"/>
               </w:rPr>
-              <w:t xml:space="preserve"> 1</w:t>
+              <w:t xml:space="preserve"> 2</w:t>
             </w:r>
           </w:p>
         </w:tc>
@@ -9178,16 +8837,16 @@
         </w:tc>
         <w:tc>
           <w:tcPr>
-            <w:tcW w:w="1080" w:type="dxa"/>
-          </w:tcPr>
-          <w:p>
-            <w:pPr>
-              <w:pStyle w:val="Default"/>
-              <w:jc w:val="center"/>
-              <w:cnfStyle w:val="000000000000" w:firstRow="0" w:lastRow="0" w:firstColumn="0" w:lastColumn="0" w:oddVBand="0" w:evenVBand="0" w:oddHBand="0" w:evenHBand="0" w:firstRowFirstColumn="0" w:firstRowLastColumn="0" w:lastRowFirstColumn="0" w:lastRowLastColumn="0"/>
-            </w:pPr>
-            <w:r>
-              <w:t>5</w:t>
+            <w:tcW w:w="900" w:type="dxa"/>
+          </w:tcPr>
+          <w:p>
+            <w:pPr>
+              <w:pStyle w:val="Default"/>
+              <w:jc w:val="center"/>
+              <w:cnfStyle w:val="000000000000" w:firstRow="0" w:lastRow="0" w:firstColumn="0" w:lastColumn="0" w:oddVBand="0" w:evenVBand="0" w:oddHBand="0" w:evenHBand="0" w:firstRowFirstColumn="0" w:firstRowLastColumn="0" w:lastRowFirstColumn="0" w:lastRowLastColumn="0"/>
+            </w:pPr>
+            <w:r>
+              <w:t>3</w:t>
             </w:r>
           </w:p>
         </w:tc>
@@ -9208,91 +8867,7 @@
               <w:rPr>
                 <w:color w:val="000000"/>
               </w:rPr>
-              <w:t>0.60</w:t>
-            </w:r>
-          </w:p>
-        </w:tc>
-      </w:tr>
-      <w:tr>
-        <w:tc>
-          <w:tcPr>
-            <w:cnfStyle w:val="001000000000" w:firstRow="0" w:lastRow="0" w:firstColumn="1" w:lastColumn="0" w:oddVBand="0" w:evenVBand="0" w:oddHBand="0" w:evenHBand="0" w:firstRowFirstColumn="0" w:firstRowLastColumn="0" w:lastRowFirstColumn="0" w:lastRowLastColumn="0"/>
-            <w:tcW w:w="1278" w:type="dxa"/>
-          </w:tcPr>
-          <w:p>
-            <w:pPr>
-              <w:pStyle w:val="Default"/>
-              <w:jc w:val="center"/>
-              <w:rPr>
-                <w:b w:val="0"/>
-              </w:rPr>
-            </w:pPr>
-            <w:r>
-              <w:rPr>
-                <w:b w:val="0"/>
-              </w:rPr>
-              <w:t>{</w:t>
-            </w:r>
-            <w:r>
-              <w:rPr>
-                <w:b w:val="0"/>
-              </w:rPr>
-              <w:t>1, 5</w:t>
-            </w:r>
-            <w:r>
-              <w:rPr>
-                <w:b w:val="0"/>
-              </w:rPr>
-              <w:t>}</w:t>
-            </w:r>
-            <w:r>
-              <w:rPr>
-                <w:b w:val="0"/>
-              </w:rPr>
-              <w:t xml:space="preserve"> </w:t>
-            </w:r>
-            <w:r>
-              <w:rPr>
-                <w:rFonts w:ascii="Cambria Math" w:hAnsi="Cambria Math"/>
-                <w:b w:val="0"/>
-              </w:rPr>
-              <w:t>→</w:t>
-            </w:r>
-            <w:r>
-              <w:rPr>
-                <w:b w:val="0"/>
-              </w:rPr>
-              <w:t xml:space="preserve"> 2</w:t>
-            </w:r>
-          </w:p>
-        </w:tc>
-        <w:tc>
-          <w:tcPr>
-            <w:tcW w:w="900" w:type="dxa"/>
-          </w:tcPr>
-          <w:p>
-            <w:pPr>
-              <w:pStyle w:val="Default"/>
-              <w:jc w:val="center"/>
-              <w:cnfStyle w:val="000000000000" w:firstRow="0" w:lastRow="0" w:firstColumn="0" w:lastColumn="0" w:oddVBand="0" w:evenVBand="0" w:oddHBand="0" w:evenHBand="0" w:firstRowFirstColumn="0" w:firstRowLastColumn="0" w:lastRowFirstColumn="0" w:lastRowLastColumn="0"/>
-            </w:pPr>
-            <w:r>
-              <w:t>3</w:t>
-            </w:r>
-          </w:p>
-        </w:tc>
-        <w:tc>
-          <w:tcPr>
-            <w:tcW w:w="1080" w:type="dxa"/>
-          </w:tcPr>
-          <w:p>
-            <w:pPr>
-              <w:pStyle w:val="Default"/>
-              <w:jc w:val="center"/>
-              <w:cnfStyle w:val="000000000000" w:firstRow="0" w:lastRow="0" w:firstColumn="0" w:lastColumn="0" w:oddVBand="0" w:evenVBand="0" w:oddHBand="0" w:evenHBand="0" w:firstRowFirstColumn="0" w:firstRowLastColumn="0" w:lastRowFirstColumn="0" w:lastRowLastColumn="0"/>
-            </w:pPr>
-            <w:r>
-              <w:t>3</w:t>
+              <w:t>1.00</w:t>
             </w:r>
           </w:p>
         </w:tc>
@@ -9303,17 +8878,17 @@
           </w:tcPr>
           <w:p>
             <w:pPr>
-              <w:jc w:val="center"/>
-              <w:cnfStyle w:val="000000000000" w:firstRow="0" w:lastRow="0" w:firstColumn="0" w:lastColumn="0" w:oddVBand="0" w:evenVBand="0" w:oddHBand="0" w:evenHBand="0" w:firstRowFirstColumn="0" w:firstRowLastColumn="0" w:lastRowFirstColumn="0" w:lastRowLastColumn="0"/>
-              <w:rPr>
-                <w:color w:val="000000"/>
-              </w:rPr>
-            </w:pPr>
-            <w:r>
-              <w:rPr>
-                <w:color w:val="000000"/>
-              </w:rPr>
-              <w:t>1.00</w:t>
+              <w:jc w:val="right"/>
+              <w:cnfStyle w:val="000000000000" w:firstRow="0" w:lastRow="0" w:firstColumn="0" w:lastColumn="0" w:oddVBand="0" w:evenVBand="0" w:oddHBand="0" w:evenHBand="0" w:firstRowFirstColumn="0" w:firstRowLastColumn="0" w:lastRowFirstColumn="0" w:lastRowLastColumn="0"/>
+              <w:rPr>
+                <w:color w:val="000000"/>
+              </w:rPr>
+            </w:pPr>
+            <w:r>
+              <w:rPr>
+                <w:color w:val="000000"/>
+              </w:rPr>
+              <w:t>1.50</w:t>
             </w:r>
           </w:p>
         </w:tc>
@@ -9322,39 +8897,21 @@
         <w:tc>
           <w:tcPr>
             <w:cnfStyle w:val="001000000000" w:firstRow="0" w:lastRow="0" w:firstColumn="1" w:lastColumn="0" w:oddVBand="0" w:evenVBand="0" w:oddHBand="0" w:evenHBand="0" w:firstRowFirstColumn="0" w:firstRowLastColumn="0" w:lastRowFirstColumn="0" w:lastRowLastColumn="0"/>
-            <w:tcW w:w="1278" w:type="dxa"/>
-          </w:tcPr>
-          <w:p>
-            <w:pPr>
-              <w:pStyle w:val="Default"/>
-              <w:jc w:val="center"/>
-              <w:rPr>
-                <w:b w:val="0"/>
-              </w:rPr>
-            </w:pPr>
-            <w:r>
-              <w:rPr>
-                <w:b w:val="0"/>
-              </w:rPr>
-              <w:t>{</w:t>
-            </w:r>
-            <w:r>
-              <w:rPr>
-                <w:b w:val="0"/>
-              </w:rPr>
-              <w:t>1, 2</w:t>
-            </w:r>
-            <w:r>
-              <w:rPr>
-                <w:b w:val="0"/>
-              </w:rPr>
-              <w:t>}</w:t>
-            </w:r>
-            <w:r>
-              <w:rPr>
-                <w:b w:val="0"/>
-              </w:rPr>
-              <w:t xml:space="preserve"> </w:t>
+            <w:tcW w:w="1255" w:type="dxa"/>
+          </w:tcPr>
+          <w:p>
+            <w:pPr>
+              <w:pStyle w:val="Default"/>
+              <w:jc w:val="center"/>
+              <w:rPr>
+                <w:b w:val="0"/>
+              </w:rPr>
+            </w:pPr>
+            <w:r>
+              <w:rPr>
+                <w:b w:val="0"/>
+              </w:rPr>
+              <w:t xml:space="preserve">7 </w:t>
             </w:r>
             <w:r>
               <w:rPr>
@@ -9367,7 +8924,7 @@
               <w:rPr>
                 <w:b w:val="0"/>
               </w:rPr>
-              <w:t xml:space="preserve"> 5</w:t>
+              <w:t xml:space="preserve"> 2</w:t>
             </w:r>
           </w:p>
         </w:tc>
@@ -9388,16 +8945,16 @@
         </w:tc>
         <w:tc>
           <w:tcPr>
-            <w:tcW w:w="1080" w:type="dxa"/>
-          </w:tcPr>
-          <w:p>
-            <w:pPr>
-              <w:pStyle w:val="Default"/>
-              <w:jc w:val="center"/>
-              <w:cnfStyle w:val="000000000000" w:firstRow="0" w:lastRow="0" w:firstColumn="0" w:lastColumn="0" w:oddVBand="0" w:evenVBand="0" w:oddHBand="0" w:evenHBand="0" w:firstRowFirstColumn="0" w:firstRowLastColumn="0" w:lastRowFirstColumn="0" w:lastRowLastColumn="0"/>
-            </w:pPr>
-            <w:r>
-              <w:t>4</w:t>
+            <w:tcW w:w="900" w:type="dxa"/>
+          </w:tcPr>
+          <w:p>
+            <w:pPr>
+              <w:pStyle w:val="Default"/>
+              <w:jc w:val="center"/>
+              <w:cnfStyle w:val="000000000000" w:firstRow="0" w:lastRow="0" w:firstColumn="0" w:lastColumn="0" w:oddVBand="0" w:evenVBand="0" w:oddHBand="0" w:evenHBand="0" w:firstRowFirstColumn="0" w:firstRowLastColumn="0" w:lastRowFirstColumn="0" w:lastRowLastColumn="0"/>
+            </w:pPr>
+            <w:r>
+              <w:t>6</w:t>
             </w:r>
           </w:p>
         </w:tc>
@@ -9418,73 +8975,7 @@
               <w:rPr>
                 <w:color w:val="000000"/>
               </w:rPr>
-              <w:t>0.75</w:t>
-            </w:r>
-          </w:p>
-        </w:tc>
-      </w:tr>
-      <w:tr>
-        <w:tc>
-          <w:tcPr>
-            <w:cnfStyle w:val="001000000000" w:firstRow="0" w:lastRow="0" w:firstColumn="1" w:lastColumn="0" w:oddVBand="0" w:evenVBand="0" w:oddHBand="0" w:evenHBand="0" w:firstRowFirstColumn="0" w:firstRowLastColumn="0" w:lastRowFirstColumn="0" w:lastRowLastColumn="0"/>
-            <w:tcW w:w="1278" w:type="dxa"/>
-          </w:tcPr>
-          <w:p>
-            <w:pPr>
-              <w:pStyle w:val="Default"/>
-              <w:jc w:val="center"/>
-              <w:rPr>
-                <w:b w:val="0"/>
-              </w:rPr>
-            </w:pPr>
-            <w:r>
-              <w:rPr>
-                <w:b w:val="0"/>
-              </w:rPr>
-              <w:t xml:space="preserve">5 </w:t>
-            </w:r>
-            <w:r>
-              <w:rPr>
-                <w:rFonts w:ascii="Cambria Math" w:hAnsi="Cambria Math"/>
-                <w:b w:val="0"/>
-              </w:rPr>
-              <w:t>→</w:t>
-            </w:r>
-            <w:r>
-              <w:rPr>
-                <w:b w:val="0"/>
-              </w:rPr>
-              <w:t xml:space="preserve"> {2, 7}</w:t>
-            </w:r>
-          </w:p>
-        </w:tc>
-        <w:tc>
-          <w:tcPr>
-            <w:tcW w:w="900" w:type="dxa"/>
-          </w:tcPr>
-          <w:p>
-            <w:pPr>
-              <w:pStyle w:val="Default"/>
-              <w:jc w:val="center"/>
-              <w:cnfStyle w:val="000000000000" w:firstRow="0" w:lastRow="0" w:firstColumn="0" w:lastColumn="0" w:oddVBand="0" w:evenVBand="0" w:oddHBand="0" w:evenHBand="0" w:firstRowFirstColumn="0" w:firstRowLastColumn="0" w:lastRowFirstColumn="0" w:lastRowLastColumn="0"/>
-            </w:pPr>
-            <w:r>
-              <w:t>3</w:t>
-            </w:r>
-          </w:p>
-        </w:tc>
-        <w:tc>
-          <w:tcPr>
-            <w:tcW w:w="1080" w:type="dxa"/>
-          </w:tcPr>
-          <w:p>
-            <w:pPr>
-              <w:pStyle w:val="Default"/>
-              <w:jc w:val="center"/>
-              <w:cnfStyle w:val="000000000000" w:firstRow="0" w:lastRow="0" w:firstColumn="0" w:lastColumn="0" w:oddVBand="0" w:evenVBand="0" w:oddHBand="0" w:evenHBand="0" w:firstRowFirstColumn="0" w:firstRowLastColumn="0" w:lastRowFirstColumn="0" w:lastRowLastColumn="0"/>
-            </w:pPr>
-            <w:r>
-              <w:t>6</w:t>
+              <w:t>0.50</w:t>
             </w:r>
           </w:p>
         </w:tc>
@@ -9495,17 +8986,17 @@
           </w:tcPr>
           <w:p>
             <w:pPr>
-              <w:jc w:val="center"/>
-              <w:cnfStyle w:val="000000000000" w:firstRow="0" w:lastRow="0" w:firstColumn="0" w:lastColumn="0" w:oddVBand="0" w:evenVBand="0" w:oddHBand="0" w:evenHBand="0" w:firstRowFirstColumn="0" w:firstRowLastColumn="0" w:lastRowFirstColumn="0" w:lastRowLastColumn="0"/>
-              <w:rPr>
-                <w:color w:val="000000"/>
-              </w:rPr>
-            </w:pPr>
-            <w:r>
-              <w:rPr>
-                <w:color w:val="000000"/>
-              </w:rPr>
-              <w:t>0.50</w:t>
+              <w:jc w:val="right"/>
+              <w:cnfStyle w:val="000000000000" w:firstRow="0" w:lastRow="0" w:firstColumn="0" w:lastColumn="0" w:oddVBand="0" w:evenVBand="0" w:oddHBand="0" w:evenHBand="0" w:firstRowFirstColumn="0" w:firstRowLastColumn="0" w:lastRowFirstColumn="0" w:lastRowLastColumn="0"/>
+              <w:rPr>
+                <w:color w:val="000000"/>
+              </w:rPr>
+            </w:pPr>
+            <w:r>
+              <w:rPr>
+                <w:color w:val="000000"/>
+              </w:rPr>
+              <w:t>0.75</w:t>
             </w:r>
           </w:p>
         </w:tc>
@@ -9514,7 +9005,7 @@
         <w:tc>
           <w:tcPr>
             <w:cnfStyle w:val="001000000000" w:firstRow="0" w:lastRow="0" w:firstColumn="1" w:lastColumn="0" w:oddVBand="0" w:evenVBand="0" w:oddHBand="0" w:evenHBand="0" w:firstRowFirstColumn="0" w:firstRowLastColumn="0" w:lastRowFirstColumn="0" w:lastRowLastColumn="0"/>
-            <w:tcW w:w="1278" w:type="dxa"/>
+            <w:tcW w:w="1255" w:type="dxa"/>
           </w:tcPr>
           <w:p>
             <w:pPr>
@@ -9541,7 +9032,7 @@
               <w:rPr>
                 <w:b w:val="0"/>
               </w:rPr>
-              <w:t xml:space="preserve"> {2, 5}</w:t>
+              <w:t xml:space="preserve"> 5</w:t>
             </w:r>
           </w:p>
         </w:tc>
@@ -9556,13 +9047,13 @@
               <w:cnfStyle w:val="000000000000" w:firstRow="0" w:lastRow="0" w:firstColumn="0" w:lastColumn="0" w:oddVBand="0" w:evenVBand="0" w:oddHBand="0" w:evenHBand="0" w:firstRowFirstColumn="0" w:firstRowLastColumn="0" w:lastRowFirstColumn="0" w:lastRowLastColumn="0"/>
             </w:pPr>
             <w:r>
-              <w:t>3</w:t>
-            </w:r>
-          </w:p>
-        </w:tc>
-        <w:tc>
-          <w:tcPr>
-            <w:tcW w:w="1080" w:type="dxa"/>
+              <w:t>4</w:t>
+            </w:r>
+          </w:p>
+        </w:tc>
+        <w:tc>
+          <w:tcPr>
+            <w:tcW w:w="900" w:type="dxa"/>
           </w:tcPr>
           <w:p>
             <w:pPr>
@@ -9592,91 +9083,7 @@
               <w:rPr>
                 <w:color w:val="000000"/>
               </w:rPr>
-              <w:t>0.50</w:t>
-            </w:r>
-          </w:p>
-        </w:tc>
-      </w:tr>
-      <w:tr>
-        <w:tc>
-          <w:tcPr>
-            <w:cnfStyle w:val="001000000000" w:firstRow="0" w:lastRow="0" w:firstColumn="1" w:lastColumn="0" w:oddVBand="0" w:evenVBand="0" w:oddHBand="0" w:evenHBand="0" w:firstRowFirstColumn="0" w:firstRowLastColumn="0" w:lastRowFirstColumn="0" w:lastRowLastColumn="0"/>
-            <w:tcW w:w="1278" w:type="dxa"/>
-          </w:tcPr>
-          <w:p>
-            <w:pPr>
-              <w:pStyle w:val="Default"/>
-              <w:jc w:val="center"/>
-              <w:rPr>
-                <w:b w:val="0"/>
-              </w:rPr>
-            </w:pPr>
-            <w:r>
-              <w:rPr>
-                <w:b w:val="0"/>
-              </w:rPr>
-              <w:t>{</w:t>
-            </w:r>
-            <w:r>
-              <w:rPr>
-                <w:b w:val="0"/>
-              </w:rPr>
-              <w:t>5, 7</w:t>
-            </w:r>
-            <w:r>
-              <w:rPr>
-                <w:b w:val="0"/>
-              </w:rPr>
-              <w:t>}</w:t>
-            </w:r>
-            <w:r>
-              <w:rPr>
-                <w:b w:val="0"/>
-              </w:rPr>
-              <w:t xml:space="preserve"> </w:t>
-            </w:r>
-            <w:r>
-              <w:rPr>
-                <w:rFonts w:ascii="Cambria Math" w:hAnsi="Cambria Math"/>
-                <w:b w:val="0"/>
-              </w:rPr>
-              <w:t>→</w:t>
-            </w:r>
-            <w:r>
-              <w:rPr>
-                <w:b w:val="0"/>
-              </w:rPr>
-              <w:t xml:space="preserve"> 2</w:t>
-            </w:r>
-          </w:p>
-        </w:tc>
-        <w:tc>
-          <w:tcPr>
-            <w:tcW w:w="900" w:type="dxa"/>
-          </w:tcPr>
-          <w:p>
-            <w:pPr>
-              <w:pStyle w:val="Default"/>
-              <w:jc w:val="center"/>
-              <w:cnfStyle w:val="000000000000" w:firstRow="0" w:lastRow="0" w:firstColumn="0" w:lastColumn="0" w:oddVBand="0" w:evenVBand="0" w:oddHBand="0" w:evenHBand="0" w:firstRowFirstColumn="0" w:firstRowLastColumn="0" w:lastRowFirstColumn="0" w:lastRowLastColumn="0"/>
-            </w:pPr>
-            <w:r>
-              <w:t>3</w:t>
-            </w:r>
-          </w:p>
-        </w:tc>
-        <w:tc>
-          <w:tcPr>
-            <w:tcW w:w="1080" w:type="dxa"/>
-          </w:tcPr>
-          <w:p>
-            <w:pPr>
-              <w:pStyle w:val="Default"/>
-              <w:jc w:val="center"/>
-              <w:cnfStyle w:val="000000000000" w:firstRow="0" w:lastRow="0" w:firstColumn="0" w:lastColumn="0" w:oddVBand="0" w:evenVBand="0" w:oddHBand="0" w:evenHBand="0" w:firstRowFirstColumn="0" w:firstRowLastColumn="0" w:lastRowFirstColumn="0" w:lastRowLastColumn="0"/>
-            </w:pPr>
-            <w:r>
-              <w:t>4</w:t>
+              <w:t>0.67</w:t>
             </w:r>
           </w:p>
         </w:tc>
@@ -9687,17 +9094,17 @@
           </w:tcPr>
           <w:p>
             <w:pPr>
-              <w:jc w:val="center"/>
-              <w:cnfStyle w:val="000000000000" w:firstRow="0" w:lastRow="0" w:firstColumn="0" w:lastColumn="0" w:oddVBand="0" w:evenVBand="0" w:oddHBand="0" w:evenHBand="0" w:firstRowFirstColumn="0" w:firstRowLastColumn="0" w:lastRowFirstColumn="0" w:lastRowLastColumn="0"/>
-              <w:rPr>
-                <w:color w:val="000000"/>
-              </w:rPr>
-            </w:pPr>
-            <w:r>
-              <w:rPr>
-                <w:color w:val="000000"/>
-              </w:rPr>
-              <w:t>0.75</w:t>
+              <w:jc w:val="right"/>
+              <w:cnfStyle w:val="000000000000" w:firstRow="0" w:lastRow="0" w:firstColumn="0" w:lastColumn="0" w:oddVBand="0" w:evenVBand="0" w:oddHBand="0" w:evenHBand="0" w:firstRowFirstColumn="0" w:firstRowLastColumn="0" w:lastRowFirstColumn="0" w:lastRowLastColumn="0"/>
+              <w:rPr>
+                <w:color w:val="000000"/>
+              </w:rPr>
+            </w:pPr>
+            <w:r>
+              <w:rPr>
+                <w:color w:val="000000"/>
+              </w:rPr>
+              <w:t>1.34</w:t>
             </w:r>
           </w:p>
         </w:tc>
@@ -9706,21 +9113,21 @@
         <w:tc>
           <w:tcPr>
             <w:cnfStyle w:val="001000000000" w:firstRow="0" w:lastRow="0" w:firstColumn="1" w:lastColumn="0" w:oddVBand="0" w:evenVBand="0" w:oddHBand="0" w:evenHBand="0" w:firstRowFirstColumn="0" w:firstRowLastColumn="0" w:lastRowFirstColumn="0" w:lastRowLastColumn="0"/>
-            <w:tcW w:w="1278" w:type="dxa"/>
-          </w:tcPr>
-          <w:p>
-            <w:pPr>
-              <w:pStyle w:val="Default"/>
-              <w:jc w:val="center"/>
-              <w:rPr>
-                <w:b w:val="0"/>
-              </w:rPr>
-            </w:pPr>
-            <w:r>
-              <w:rPr>
-                <w:b w:val="0"/>
-              </w:rPr>
-              <w:t xml:space="preserve">{2, 7} </w:t>
+            <w:tcW w:w="1255" w:type="dxa"/>
+          </w:tcPr>
+          <w:p>
+            <w:pPr>
+              <w:pStyle w:val="Default"/>
+              <w:jc w:val="center"/>
+              <w:rPr>
+                <w:b w:val="0"/>
+              </w:rPr>
+            </w:pPr>
+            <w:r>
+              <w:rPr>
+                <w:b w:val="0"/>
+              </w:rPr>
+              <w:t xml:space="preserve">1 </w:t>
             </w:r>
             <w:r>
               <w:rPr>
@@ -9733,7 +9140,7 @@
               <w:rPr>
                 <w:b w:val="0"/>
               </w:rPr>
-              <w:t xml:space="preserve"> 5</w:t>
+              <w:t xml:space="preserve"> {2, 5}</w:t>
             </w:r>
           </w:p>
         </w:tc>
@@ -9754,16 +9161,16 @@
         </w:tc>
         <w:tc>
           <w:tcPr>
-            <w:tcW w:w="1080" w:type="dxa"/>
-          </w:tcPr>
-          <w:p>
-            <w:pPr>
-              <w:pStyle w:val="Default"/>
-              <w:jc w:val="center"/>
-              <w:cnfStyle w:val="000000000000" w:firstRow="0" w:lastRow="0" w:firstColumn="0" w:lastColumn="0" w:oddVBand="0" w:evenVBand="0" w:oddHBand="0" w:evenHBand="0" w:firstRowFirstColumn="0" w:firstRowLastColumn="0" w:lastRowFirstColumn="0" w:lastRowLastColumn="0"/>
-            </w:pPr>
-            <w:r>
-              <w:t>6</w:t>
+            <w:tcW w:w="900" w:type="dxa"/>
+          </w:tcPr>
+          <w:p>
+            <w:pPr>
+              <w:pStyle w:val="Default"/>
+              <w:jc w:val="center"/>
+              <w:cnfStyle w:val="000000000000" w:firstRow="0" w:lastRow="0" w:firstColumn="0" w:lastColumn="0" w:oddVBand="0" w:evenVBand="0" w:oddHBand="0" w:evenHBand="0" w:firstRowFirstColumn="0" w:firstRowLastColumn="0" w:lastRowFirstColumn="0" w:lastRowLastColumn="0"/>
+            </w:pPr>
+            <w:r>
+              <w:t>5</w:t>
             </w:r>
           </w:p>
         </w:tc>
@@ -9784,73 +9191,7 @@
               <w:rPr>
                 <w:color w:val="000000"/>
               </w:rPr>
-              <w:t>0.50</w:t>
-            </w:r>
-          </w:p>
-        </w:tc>
-      </w:tr>
-      <w:tr>
-        <w:tc>
-          <w:tcPr>
-            <w:cnfStyle w:val="001000000000" w:firstRow="0" w:lastRow="0" w:firstColumn="1" w:lastColumn="0" w:oddVBand="0" w:evenVBand="0" w:oddHBand="0" w:evenHBand="0" w:firstRowFirstColumn="0" w:firstRowLastColumn="0" w:lastRowFirstColumn="0" w:lastRowLastColumn="0"/>
-            <w:tcW w:w="1278" w:type="dxa"/>
-          </w:tcPr>
-          <w:p>
-            <w:pPr>
-              <w:pStyle w:val="Default"/>
-              <w:jc w:val="center"/>
-              <w:rPr>
-                <w:b w:val="0"/>
-              </w:rPr>
-            </w:pPr>
-            <w:r>
-              <w:rPr>
-                <w:b w:val="0"/>
-              </w:rPr>
-              <w:t xml:space="preserve">{2, 5} </w:t>
-            </w:r>
-            <w:r>
-              <w:rPr>
-                <w:rFonts w:ascii="Cambria Math" w:hAnsi="Cambria Math"/>
-                <w:b w:val="0"/>
-              </w:rPr>
-              <w:t>→</w:t>
-            </w:r>
-            <w:r>
-              <w:rPr>
-                <w:b w:val="0"/>
-              </w:rPr>
-              <w:t xml:space="preserve"> 7</w:t>
-            </w:r>
-          </w:p>
-        </w:tc>
-        <w:tc>
-          <w:tcPr>
-            <w:tcW w:w="900" w:type="dxa"/>
-          </w:tcPr>
-          <w:p>
-            <w:pPr>
-              <w:pStyle w:val="Default"/>
-              <w:jc w:val="center"/>
-              <w:cnfStyle w:val="000000000000" w:firstRow="0" w:lastRow="0" w:firstColumn="0" w:lastColumn="0" w:oddVBand="0" w:evenVBand="0" w:oddHBand="0" w:evenHBand="0" w:firstRowFirstColumn="0" w:firstRowLastColumn="0" w:lastRowFirstColumn="0" w:lastRowLastColumn="0"/>
-            </w:pPr>
-            <w:r>
-              <w:t>3</w:t>
-            </w:r>
-          </w:p>
-        </w:tc>
-        <w:tc>
-          <w:tcPr>
-            <w:tcW w:w="1080" w:type="dxa"/>
-          </w:tcPr>
-          <w:p>
-            <w:pPr>
-              <w:pStyle w:val="Default"/>
-              <w:jc w:val="center"/>
-              <w:cnfStyle w:val="000000000000" w:firstRow="0" w:lastRow="0" w:firstColumn="0" w:lastColumn="0" w:oddVBand="0" w:evenVBand="0" w:oddHBand="0" w:evenHBand="0" w:firstRowFirstColumn="0" w:firstRowLastColumn="0" w:lastRowFirstColumn="0" w:lastRowLastColumn="0"/>
-            </w:pPr>
-            <w:r>
-              <w:t>5</w:t>
+              <w:t>0.60</w:t>
             </w:r>
           </w:p>
         </w:tc>
@@ -9861,6 +9202,219 @@
           </w:tcPr>
           <w:p>
             <w:pPr>
+              <w:jc w:val="right"/>
+              <w:cnfStyle w:val="000000000000" w:firstRow="0" w:lastRow="0" w:firstColumn="0" w:lastColumn="0" w:oddVBand="0" w:evenVBand="0" w:oddHBand="0" w:evenHBand="0" w:firstRowFirstColumn="0" w:firstRowLastColumn="0" w:lastRowFirstColumn="0" w:lastRowLastColumn="0"/>
+              <w:rPr>
+                <w:color w:val="000000"/>
+              </w:rPr>
+            </w:pPr>
+            <w:r>
+              <w:rPr>
+                <w:color w:val="000000"/>
+              </w:rPr>
+              <w:t>1.44</w:t>
+            </w:r>
+          </w:p>
+        </w:tc>
+      </w:tr>
+      <w:tr>
+        <w:tc>
+          <w:tcPr>
+            <w:cnfStyle w:val="001000000000" w:firstRow="0" w:lastRow="0" w:firstColumn="1" w:lastColumn="0" w:oddVBand="0" w:evenVBand="0" w:oddHBand="0" w:evenHBand="0" w:firstRowFirstColumn="0" w:firstRowLastColumn="0" w:lastRowFirstColumn="0" w:lastRowLastColumn="0"/>
+            <w:tcW w:w="1255" w:type="dxa"/>
+          </w:tcPr>
+          <w:p>
+            <w:pPr>
+              <w:pStyle w:val="Default"/>
+              <w:jc w:val="center"/>
+              <w:rPr>
+                <w:b w:val="0"/>
+              </w:rPr>
+            </w:pPr>
+            <w:r>
+              <w:rPr>
+                <w:b w:val="0"/>
+              </w:rPr>
+              <w:t xml:space="preserve">5 </w:t>
+            </w:r>
+            <w:r>
+              <w:rPr>
+                <w:rFonts w:ascii="Cambria Math" w:hAnsi="Cambria Math"/>
+                <w:b w:val="0"/>
+              </w:rPr>
+              <w:t>→</w:t>
+            </w:r>
+            <w:r>
+              <w:rPr>
+                <w:b w:val="0"/>
+              </w:rPr>
+              <w:t xml:space="preserve"> </w:t>
+            </w:r>
+            <w:r>
+              <w:rPr>
+                <w:b w:val="0"/>
+              </w:rPr>
+              <w:t>{</w:t>
+            </w:r>
+            <w:r>
+              <w:rPr>
+                <w:b w:val="0"/>
+              </w:rPr>
+              <w:t>1, 2</w:t>
+            </w:r>
+            <w:r>
+              <w:rPr>
+                <w:b w:val="0"/>
+              </w:rPr>
+              <w:t>}</w:t>
+            </w:r>
+          </w:p>
+        </w:tc>
+        <w:tc>
+          <w:tcPr>
+            <w:tcW w:w="900" w:type="dxa"/>
+          </w:tcPr>
+          <w:p>
+            <w:pPr>
+              <w:pStyle w:val="Default"/>
+              <w:jc w:val="center"/>
+              <w:cnfStyle w:val="000000000000" w:firstRow="0" w:lastRow="0" w:firstColumn="0" w:lastColumn="0" w:oddVBand="0" w:evenVBand="0" w:oddHBand="0" w:evenHBand="0" w:firstRowFirstColumn="0" w:firstRowLastColumn="0" w:lastRowFirstColumn="0" w:lastRowLastColumn="0"/>
+            </w:pPr>
+            <w:r>
+              <w:t>3</w:t>
+            </w:r>
+          </w:p>
+        </w:tc>
+        <w:tc>
+          <w:tcPr>
+            <w:tcW w:w="900" w:type="dxa"/>
+          </w:tcPr>
+          <w:p>
+            <w:pPr>
+              <w:pStyle w:val="Default"/>
+              <w:jc w:val="center"/>
+              <w:cnfStyle w:val="000000000000" w:firstRow="0" w:lastRow="0" w:firstColumn="0" w:lastColumn="0" w:oddVBand="0" w:evenVBand="0" w:oddHBand="0" w:evenHBand="0" w:firstRowFirstColumn="0" w:firstRowLastColumn="0" w:lastRowFirstColumn="0" w:lastRowLastColumn="0"/>
+            </w:pPr>
+            <w:r>
+              <w:t>6</w:t>
+            </w:r>
+          </w:p>
+        </w:tc>
+        <w:tc>
+          <w:tcPr>
+            <w:tcW w:w="720" w:type="dxa"/>
+            <w:vAlign w:val="bottom"/>
+          </w:tcPr>
+          <w:p>
+            <w:pPr>
+              <w:jc w:val="center"/>
+              <w:cnfStyle w:val="000000000000" w:firstRow="0" w:lastRow="0" w:firstColumn="0" w:lastColumn="0" w:oddVBand="0" w:evenVBand="0" w:oddHBand="0" w:evenHBand="0" w:firstRowFirstColumn="0" w:firstRowLastColumn="0" w:lastRowFirstColumn="0" w:lastRowLastColumn="0"/>
+              <w:rPr>
+                <w:color w:val="000000"/>
+              </w:rPr>
+            </w:pPr>
+            <w:r>
+              <w:rPr>
+                <w:color w:val="000000"/>
+              </w:rPr>
+              <w:t>0.50</w:t>
+            </w:r>
+          </w:p>
+        </w:tc>
+        <w:tc>
+          <w:tcPr>
+            <w:tcW w:w="720" w:type="dxa"/>
+            <w:vAlign w:val="bottom"/>
+          </w:tcPr>
+          <w:p>
+            <w:pPr>
+              <w:jc w:val="right"/>
+              <w:cnfStyle w:val="000000000000" w:firstRow="0" w:lastRow="0" w:firstColumn="0" w:lastColumn="0" w:oddVBand="0" w:evenVBand="0" w:oddHBand="0" w:evenHBand="0" w:firstRowFirstColumn="0" w:firstRowLastColumn="0" w:lastRowFirstColumn="0" w:lastRowLastColumn="0"/>
+              <w:rPr>
+                <w:color w:val="000000"/>
+              </w:rPr>
+            </w:pPr>
+            <w:r>
+              <w:rPr>
+                <w:color w:val="000000"/>
+              </w:rPr>
+              <w:t>1.50</w:t>
+            </w:r>
+          </w:p>
+        </w:tc>
+      </w:tr>
+      <w:tr>
+        <w:tc>
+          <w:tcPr>
+            <w:cnfStyle w:val="001000000000" w:firstRow="0" w:lastRow="0" w:firstColumn="1" w:lastColumn="0" w:oddVBand="0" w:evenVBand="0" w:oddHBand="0" w:evenHBand="0" w:firstRowFirstColumn="0" w:firstRowLastColumn="0" w:lastRowFirstColumn="0" w:lastRowLastColumn="0"/>
+            <w:tcW w:w="1255" w:type="dxa"/>
+          </w:tcPr>
+          <w:p>
+            <w:pPr>
+              <w:pStyle w:val="Default"/>
+              <w:jc w:val="center"/>
+              <w:rPr>
+                <w:b w:val="0"/>
+              </w:rPr>
+            </w:pPr>
+            <w:r>
+              <w:rPr>
+                <w:b w:val="0"/>
+              </w:rPr>
+              <w:t xml:space="preserve">{2, 5} </w:t>
+            </w:r>
+            <w:r>
+              <w:rPr>
+                <w:rFonts w:ascii="Cambria Math" w:hAnsi="Cambria Math"/>
+                <w:b w:val="0"/>
+              </w:rPr>
+              <w:t>→</w:t>
+            </w:r>
+            <w:r>
+              <w:rPr>
+                <w:b w:val="0"/>
+              </w:rPr>
+              <w:t xml:space="preserve"> 1</w:t>
+            </w:r>
+          </w:p>
+        </w:tc>
+        <w:tc>
+          <w:tcPr>
+            <w:tcW w:w="900" w:type="dxa"/>
+          </w:tcPr>
+          <w:p>
+            <w:pPr>
+              <w:pStyle w:val="Default"/>
+              <w:jc w:val="center"/>
+              <w:cnfStyle w:val="000000000000" w:firstRow="0" w:lastRow="0" w:firstColumn="0" w:lastColumn="0" w:oddVBand="0" w:evenVBand="0" w:oddHBand="0" w:evenHBand="0" w:firstRowFirstColumn="0" w:firstRowLastColumn="0" w:lastRowFirstColumn="0" w:lastRowLastColumn="0"/>
+            </w:pPr>
+            <w:r>
+              <w:t>3</w:t>
+            </w:r>
+          </w:p>
+        </w:tc>
+        <w:tc>
+          <w:tcPr>
+            <w:tcW w:w="900" w:type="dxa"/>
+          </w:tcPr>
+          <w:p>
+            <w:pPr>
+              <w:pStyle w:val="Default"/>
+              <w:jc w:val="center"/>
+              <w:cnfStyle w:val="000000000000" w:firstRow="0" w:lastRow="0" w:firstColumn="0" w:lastColumn="0" w:oddVBand="0" w:evenVBand="0" w:oddHBand="0" w:evenHBand="0" w:firstRowFirstColumn="0" w:firstRowLastColumn="0" w:lastRowFirstColumn="0" w:lastRowLastColumn="0"/>
+            </w:pPr>
+            <w:r>
+              <w:t>5</w:t>
+            </w:r>
+          </w:p>
+        </w:tc>
+        <w:tc>
+          <w:tcPr>
+            <w:tcW w:w="720" w:type="dxa"/>
+            <w:vAlign w:val="bottom"/>
+          </w:tcPr>
+          <w:p>
+            <w:pPr>
               <w:jc w:val="center"/>
               <w:cnfStyle w:val="000000000000" w:firstRow="0" w:lastRow="0" w:firstColumn="0" w:lastColumn="0" w:oddVBand="0" w:evenVBand="0" w:oddHBand="0" w:evenHBand="0" w:firstRowFirstColumn="0" w:firstRowLastColumn="0" w:lastRowFirstColumn="0" w:lastRowLastColumn="0"/>
               <w:rPr>
@@ -9872,6 +9426,845 @@
                 <w:color w:val="000000"/>
               </w:rPr>
               <w:t>0.60</w:t>
+            </w:r>
+          </w:p>
+        </w:tc>
+        <w:tc>
+          <w:tcPr>
+            <w:tcW w:w="720" w:type="dxa"/>
+            <w:vAlign w:val="bottom"/>
+          </w:tcPr>
+          <w:p>
+            <w:pPr>
+              <w:jc w:val="right"/>
+              <w:cnfStyle w:val="000000000000" w:firstRow="0" w:lastRow="0" w:firstColumn="0" w:lastColumn="0" w:oddVBand="0" w:evenVBand="0" w:oddHBand="0" w:evenHBand="0" w:firstRowFirstColumn="0" w:firstRowLastColumn="0" w:lastRowFirstColumn="0" w:lastRowLastColumn="0"/>
+              <w:rPr>
+                <w:color w:val="000000"/>
+              </w:rPr>
+            </w:pPr>
+            <w:r>
+              <w:rPr>
+                <w:color w:val="000000"/>
+              </w:rPr>
+              <w:t>1.44</w:t>
+            </w:r>
+          </w:p>
+        </w:tc>
+      </w:tr>
+      <w:tr>
+        <w:tc>
+          <w:tcPr>
+            <w:cnfStyle w:val="001000000000" w:firstRow="0" w:lastRow="0" w:firstColumn="1" w:lastColumn="0" w:oddVBand="0" w:evenVBand="0" w:oddHBand="0" w:evenHBand="0" w:firstRowFirstColumn="0" w:firstRowLastColumn="0" w:lastRowFirstColumn="0" w:lastRowLastColumn="0"/>
+            <w:tcW w:w="1255" w:type="dxa"/>
+          </w:tcPr>
+          <w:p>
+            <w:pPr>
+              <w:pStyle w:val="Default"/>
+              <w:jc w:val="center"/>
+              <w:rPr>
+                <w:b w:val="0"/>
+              </w:rPr>
+            </w:pPr>
+            <w:r>
+              <w:rPr>
+                <w:b w:val="0"/>
+              </w:rPr>
+              <w:t>{</w:t>
+            </w:r>
+            <w:r>
+              <w:rPr>
+                <w:b w:val="0"/>
+              </w:rPr>
+              <w:t>1, 5</w:t>
+            </w:r>
+            <w:r>
+              <w:rPr>
+                <w:b w:val="0"/>
+              </w:rPr>
+              <w:t>}</w:t>
+            </w:r>
+            <w:r>
+              <w:rPr>
+                <w:b w:val="0"/>
+              </w:rPr>
+              <w:t xml:space="preserve"> </w:t>
+            </w:r>
+            <w:r>
+              <w:rPr>
+                <w:rFonts w:ascii="Cambria Math" w:hAnsi="Cambria Math"/>
+                <w:b w:val="0"/>
+              </w:rPr>
+              <w:t>→</w:t>
+            </w:r>
+            <w:r>
+              <w:rPr>
+                <w:b w:val="0"/>
+              </w:rPr>
+              <w:t xml:space="preserve"> 2</w:t>
+            </w:r>
+          </w:p>
+        </w:tc>
+        <w:tc>
+          <w:tcPr>
+            <w:tcW w:w="900" w:type="dxa"/>
+          </w:tcPr>
+          <w:p>
+            <w:pPr>
+              <w:pStyle w:val="Default"/>
+              <w:jc w:val="center"/>
+              <w:cnfStyle w:val="000000000000" w:firstRow="0" w:lastRow="0" w:firstColumn="0" w:lastColumn="0" w:oddVBand="0" w:evenVBand="0" w:oddHBand="0" w:evenHBand="0" w:firstRowFirstColumn="0" w:firstRowLastColumn="0" w:lastRowFirstColumn="0" w:lastRowLastColumn="0"/>
+            </w:pPr>
+            <w:r>
+              <w:t>3</w:t>
+            </w:r>
+          </w:p>
+        </w:tc>
+        <w:tc>
+          <w:tcPr>
+            <w:tcW w:w="900" w:type="dxa"/>
+          </w:tcPr>
+          <w:p>
+            <w:pPr>
+              <w:pStyle w:val="Default"/>
+              <w:jc w:val="center"/>
+              <w:cnfStyle w:val="000000000000" w:firstRow="0" w:lastRow="0" w:firstColumn="0" w:lastColumn="0" w:oddVBand="0" w:evenVBand="0" w:oddHBand="0" w:evenHBand="0" w:firstRowFirstColumn="0" w:firstRowLastColumn="0" w:lastRowFirstColumn="0" w:lastRowLastColumn="0"/>
+            </w:pPr>
+            <w:r>
+              <w:t>3</w:t>
+            </w:r>
+          </w:p>
+        </w:tc>
+        <w:tc>
+          <w:tcPr>
+            <w:tcW w:w="720" w:type="dxa"/>
+            <w:vAlign w:val="bottom"/>
+          </w:tcPr>
+          <w:p>
+            <w:pPr>
+              <w:jc w:val="center"/>
+              <w:cnfStyle w:val="000000000000" w:firstRow="0" w:lastRow="0" w:firstColumn="0" w:lastColumn="0" w:oddVBand="0" w:evenVBand="0" w:oddHBand="0" w:evenHBand="0" w:firstRowFirstColumn="0" w:firstRowLastColumn="0" w:lastRowFirstColumn="0" w:lastRowLastColumn="0"/>
+              <w:rPr>
+                <w:color w:val="000000"/>
+              </w:rPr>
+            </w:pPr>
+            <w:r>
+              <w:rPr>
+                <w:color w:val="000000"/>
+              </w:rPr>
+              <w:t>1.00</w:t>
+            </w:r>
+          </w:p>
+        </w:tc>
+        <w:tc>
+          <w:tcPr>
+            <w:tcW w:w="720" w:type="dxa"/>
+            <w:vAlign w:val="bottom"/>
+          </w:tcPr>
+          <w:p>
+            <w:pPr>
+              <w:jc w:val="right"/>
+              <w:cnfStyle w:val="000000000000" w:firstRow="0" w:lastRow="0" w:firstColumn="0" w:lastColumn="0" w:oddVBand="0" w:evenVBand="0" w:oddHBand="0" w:evenHBand="0" w:firstRowFirstColumn="0" w:firstRowLastColumn="0" w:lastRowFirstColumn="0" w:lastRowLastColumn="0"/>
+              <w:rPr>
+                <w:color w:val="000000"/>
+              </w:rPr>
+            </w:pPr>
+            <w:r>
+              <w:rPr>
+                <w:color w:val="000000"/>
+              </w:rPr>
+              <w:t>1.50</w:t>
+            </w:r>
+          </w:p>
+        </w:tc>
+      </w:tr>
+      <w:tr>
+        <w:tc>
+          <w:tcPr>
+            <w:cnfStyle w:val="001000000000" w:firstRow="0" w:lastRow="0" w:firstColumn="1" w:lastColumn="0" w:oddVBand="0" w:evenVBand="0" w:oddHBand="0" w:evenHBand="0" w:firstRowFirstColumn="0" w:firstRowLastColumn="0" w:lastRowFirstColumn="0" w:lastRowLastColumn="0"/>
+            <w:tcW w:w="1255" w:type="dxa"/>
+          </w:tcPr>
+          <w:p>
+            <w:pPr>
+              <w:pStyle w:val="Default"/>
+              <w:jc w:val="center"/>
+              <w:rPr>
+                <w:b w:val="0"/>
+              </w:rPr>
+            </w:pPr>
+            <w:r>
+              <w:rPr>
+                <w:b w:val="0"/>
+              </w:rPr>
+              <w:t>{</w:t>
+            </w:r>
+            <w:r>
+              <w:rPr>
+                <w:b w:val="0"/>
+              </w:rPr>
+              <w:t>1, 2</w:t>
+            </w:r>
+            <w:r>
+              <w:rPr>
+                <w:b w:val="0"/>
+              </w:rPr>
+              <w:t>}</w:t>
+            </w:r>
+            <w:r>
+              <w:rPr>
+                <w:b w:val="0"/>
+              </w:rPr>
+              <w:t xml:space="preserve"> </w:t>
+            </w:r>
+            <w:r>
+              <w:rPr>
+                <w:rFonts w:ascii="Cambria Math" w:hAnsi="Cambria Math"/>
+                <w:b w:val="0"/>
+              </w:rPr>
+              <w:t>→</w:t>
+            </w:r>
+            <w:r>
+              <w:rPr>
+                <w:b w:val="0"/>
+              </w:rPr>
+              <w:t xml:space="preserve"> 5</w:t>
+            </w:r>
+          </w:p>
+        </w:tc>
+        <w:tc>
+          <w:tcPr>
+            <w:tcW w:w="900" w:type="dxa"/>
+          </w:tcPr>
+          <w:p>
+            <w:pPr>
+              <w:pStyle w:val="Default"/>
+              <w:jc w:val="center"/>
+              <w:cnfStyle w:val="000000000000" w:firstRow="0" w:lastRow="0" w:firstColumn="0" w:lastColumn="0" w:oddVBand="0" w:evenVBand="0" w:oddHBand="0" w:evenHBand="0" w:firstRowFirstColumn="0" w:firstRowLastColumn="0" w:lastRowFirstColumn="0" w:lastRowLastColumn="0"/>
+            </w:pPr>
+            <w:r>
+              <w:t>3</w:t>
+            </w:r>
+          </w:p>
+        </w:tc>
+        <w:tc>
+          <w:tcPr>
+            <w:tcW w:w="900" w:type="dxa"/>
+          </w:tcPr>
+          <w:p>
+            <w:pPr>
+              <w:pStyle w:val="Default"/>
+              <w:jc w:val="center"/>
+              <w:cnfStyle w:val="000000000000" w:firstRow="0" w:lastRow="0" w:firstColumn="0" w:lastColumn="0" w:oddVBand="0" w:evenVBand="0" w:oddHBand="0" w:evenHBand="0" w:firstRowFirstColumn="0" w:firstRowLastColumn="0" w:lastRowFirstColumn="0" w:lastRowLastColumn="0"/>
+            </w:pPr>
+            <w:r>
+              <w:t>4</w:t>
+            </w:r>
+          </w:p>
+        </w:tc>
+        <w:tc>
+          <w:tcPr>
+            <w:tcW w:w="720" w:type="dxa"/>
+            <w:vAlign w:val="bottom"/>
+          </w:tcPr>
+          <w:p>
+            <w:pPr>
+              <w:jc w:val="center"/>
+              <w:cnfStyle w:val="000000000000" w:firstRow="0" w:lastRow="0" w:firstColumn="0" w:lastColumn="0" w:oddVBand="0" w:evenVBand="0" w:oddHBand="0" w:evenHBand="0" w:firstRowFirstColumn="0" w:firstRowLastColumn="0" w:lastRowFirstColumn="0" w:lastRowLastColumn="0"/>
+              <w:rPr>
+                <w:color w:val="000000"/>
+              </w:rPr>
+            </w:pPr>
+            <w:r>
+              <w:rPr>
+                <w:color w:val="000000"/>
+              </w:rPr>
+              <w:t>0.75</w:t>
+            </w:r>
+          </w:p>
+        </w:tc>
+        <w:tc>
+          <w:tcPr>
+            <w:tcW w:w="720" w:type="dxa"/>
+            <w:vAlign w:val="bottom"/>
+          </w:tcPr>
+          <w:p>
+            <w:pPr>
+              <w:jc w:val="right"/>
+              <w:cnfStyle w:val="000000000000" w:firstRow="0" w:lastRow="0" w:firstColumn="0" w:lastColumn="0" w:oddVBand="0" w:evenVBand="0" w:oddHBand="0" w:evenHBand="0" w:firstRowFirstColumn="0" w:firstRowLastColumn="0" w:lastRowFirstColumn="0" w:lastRowLastColumn="0"/>
+              <w:rPr>
+                <w:color w:val="000000"/>
+              </w:rPr>
+            </w:pPr>
+            <w:r>
+              <w:rPr>
+                <w:color w:val="000000"/>
+              </w:rPr>
+              <w:t>1.50</w:t>
+            </w:r>
+          </w:p>
+        </w:tc>
+      </w:tr>
+      <w:tr>
+        <w:tc>
+          <w:tcPr>
+            <w:cnfStyle w:val="001000000000" w:firstRow="0" w:lastRow="0" w:firstColumn="1" w:lastColumn="0" w:oddVBand="0" w:evenVBand="0" w:oddHBand="0" w:evenHBand="0" w:firstRowFirstColumn="0" w:firstRowLastColumn="0" w:lastRowFirstColumn="0" w:lastRowLastColumn="0"/>
+            <w:tcW w:w="1255" w:type="dxa"/>
+          </w:tcPr>
+          <w:p>
+            <w:pPr>
+              <w:pStyle w:val="Default"/>
+              <w:jc w:val="center"/>
+              <w:rPr>
+                <w:b w:val="0"/>
+              </w:rPr>
+            </w:pPr>
+            <w:r>
+              <w:rPr>
+                <w:b w:val="0"/>
+              </w:rPr>
+              <w:t xml:space="preserve">5 </w:t>
+            </w:r>
+            <w:r>
+              <w:rPr>
+                <w:rFonts w:ascii="Cambria Math" w:hAnsi="Cambria Math"/>
+                <w:b w:val="0"/>
+              </w:rPr>
+              <w:t>→</w:t>
+            </w:r>
+            <w:r>
+              <w:rPr>
+                <w:b w:val="0"/>
+              </w:rPr>
+              <w:t xml:space="preserve"> {2, 7}</w:t>
+            </w:r>
+          </w:p>
+        </w:tc>
+        <w:tc>
+          <w:tcPr>
+            <w:tcW w:w="900" w:type="dxa"/>
+          </w:tcPr>
+          <w:p>
+            <w:pPr>
+              <w:pStyle w:val="Default"/>
+              <w:jc w:val="center"/>
+              <w:cnfStyle w:val="000000000000" w:firstRow="0" w:lastRow="0" w:firstColumn="0" w:lastColumn="0" w:oddVBand="0" w:evenVBand="0" w:oddHBand="0" w:evenHBand="0" w:firstRowFirstColumn="0" w:firstRowLastColumn="0" w:lastRowFirstColumn="0" w:lastRowLastColumn="0"/>
+            </w:pPr>
+            <w:r>
+              <w:t>3</w:t>
+            </w:r>
+          </w:p>
+        </w:tc>
+        <w:tc>
+          <w:tcPr>
+            <w:tcW w:w="900" w:type="dxa"/>
+          </w:tcPr>
+          <w:p>
+            <w:pPr>
+              <w:pStyle w:val="Default"/>
+              <w:jc w:val="center"/>
+              <w:cnfStyle w:val="000000000000" w:firstRow="0" w:lastRow="0" w:firstColumn="0" w:lastColumn="0" w:oddVBand="0" w:evenVBand="0" w:oddHBand="0" w:evenHBand="0" w:firstRowFirstColumn="0" w:firstRowLastColumn="0" w:lastRowFirstColumn="0" w:lastRowLastColumn="0"/>
+            </w:pPr>
+            <w:r>
+              <w:t>6</w:t>
+            </w:r>
+          </w:p>
+        </w:tc>
+        <w:tc>
+          <w:tcPr>
+            <w:tcW w:w="720" w:type="dxa"/>
+            <w:vAlign w:val="bottom"/>
+          </w:tcPr>
+          <w:p>
+            <w:pPr>
+              <w:jc w:val="center"/>
+              <w:cnfStyle w:val="000000000000" w:firstRow="0" w:lastRow="0" w:firstColumn="0" w:lastColumn="0" w:oddVBand="0" w:evenVBand="0" w:oddHBand="0" w:evenHBand="0" w:firstRowFirstColumn="0" w:firstRowLastColumn="0" w:lastRowFirstColumn="0" w:lastRowLastColumn="0"/>
+              <w:rPr>
+                <w:color w:val="000000"/>
+              </w:rPr>
+            </w:pPr>
+            <w:r>
+              <w:rPr>
+                <w:color w:val="000000"/>
+              </w:rPr>
+              <w:t>0.50</w:t>
+            </w:r>
+          </w:p>
+        </w:tc>
+        <w:tc>
+          <w:tcPr>
+            <w:tcW w:w="720" w:type="dxa"/>
+            <w:vAlign w:val="bottom"/>
+          </w:tcPr>
+          <w:p>
+            <w:pPr>
+              <w:jc w:val="right"/>
+              <w:cnfStyle w:val="000000000000" w:firstRow="0" w:lastRow="0" w:firstColumn="0" w:lastColumn="0" w:oddVBand="0" w:evenVBand="0" w:oddHBand="0" w:evenHBand="0" w:firstRowFirstColumn="0" w:firstRowLastColumn="0" w:lastRowFirstColumn="0" w:lastRowLastColumn="0"/>
+              <w:rPr>
+                <w:color w:val="000000"/>
+              </w:rPr>
+            </w:pPr>
+            <w:r>
+              <w:rPr>
+                <w:color w:val="000000"/>
+              </w:rPr>
+              <w:t>1.00</w:t>
+            </w:r>
+          </w:p>
+        </w:tc>
+      </w:tr>
+      <w:tr>
+        <w:tc>
+          <w:tcPr>
+            <w:cnfStyle w:val="001000000000" w:firstRow="0" w:lastRow="0" w:firstColumn="1" w:lastColumn="0" w:oddVBand="0" w:evenVBand="0" w:oddHBand="0" w:evenHBand="0" w:firstRowFirstColumn="0" w:firstRowLastColumn="0" w:lastRowFirstColumn="0" w:lastRowLastColumn="0"/>
+            <w:tcW w:w="1255" w:type="dxa"/>
+          </w:tcPr>
+          <w:p>
+            <w:pPr>
+              <w:pStyle w:val="Default"/>
+              <w:jc w:val="center"/>
+              <w:rPr>
+                <w:b w:val="0"/>
+              </w:rPr>
+            </w:pPr>
+            <w:r>
+              <w:rPr>
+                <w:b w:val="0"/>
+              </w:rPr>
+              <w:t xml:space="preserve">7 </w:t>
+            </w:r>
+            <w:r>
+              <w:rPr>
+                <w:rFonts w:ascii="Cambria Math" w:hAnsi="Cambria Math"/>
+                <w:b w:val="0"/>
+              </w:rPr>
+              <w:t>→</w:t>
+            </w:r>
+            <w:r>
+              <w:rPr>
+                <w:b w:val="0"/>
+              </w:rPr>
+              <w:t xml:space="preserve"> {2, 5}</w:t>
+            </w:r>
+          </w:p>
+        </w:tc>
+        <w:tc>
+          <w:tcPr>
+            <w:tcW w:w="900" w:type="dxa"/>
+          </w:tcPr>
+          <w:p>
+            <w:pPr>
+              <w:pStyle w:val="Default"/>
+              <w:jc w:val="center"/>
+              <w:cnfStyle w:val="000000000000" w:firstRow="0" w:lastRow="0" w:firstColumn="0" w:lastColumn="0" w:oddVBand="0" w:evenVBand="0" w:oddHBand="0" w:evenHBand="0" w:firstRowFirstColumn="0" w:firstRowLastColumn="0" w:lastRowFirstColumn="0" w:lastRowLastColumn="0"/>
+            </w:pPr>
+            <w:r>
+              <w:t>3</w:t>
+            </w:r>
+          </w:p>
+        </w:tc>
+        <w:tc>
+          <w:tcPr>
+            <w:tcW w:w="900" w:type="dxa"/>
+          </w:tcPr>
+          <w:p>
+            <w:pPr>
+              <w:pStyle w:val="Default"/>
+              <w:jc w:val="center"/>
+              <w:cnfStyle w:val="000000000000" w:firstRow="0" w:lastRow="0" w:firstColumn="0" w:lastColumn="0" w:oddVBand="0" w:evenVBand="0" w:oddHBand="0" w:evenHBand="0" w:firstRowFirstColumn="0" w:firstRowLastColumn="0" w:lastRowFirstColumn="0" w:lastRowLastColumn="0"/>
+            </w:pPr>
+            <w:r>
+              <w:t>6</w:t>
+            </w:r>
+          </w:p>
+        </w:tc>
+        <w:tc>
+          <w:tcPr>
+            <w:tcW w:w="720" w:type="dxa"/>
+            <w:vAlign w:val="bottom"/>
+          </w:tcPr>
+          <w:p>
+            <w:pPr>
+              <w:jc w:val="center"/>
+              <w:cnfStyle w:val="000000000000" w:firstRow="0" w:lastRow="0" w:firstColumn="0" w:lastColumn="0" w:oddVBand="0" w:evenVBand="0" w:oddHBand="0" w:evenHBand="0" w:firstRowFirstColumn="0" w:firstRowLastColumn="0" w:lastRowFirstColumn="0" w:lastRowLastColumn="0"/>
+              <w:rPr>
+                <w:color w:val="000000"/>
+              </w:rPr>
+            </w:pPr>
+            <w:r>
+              <w:rPr>
+                <w:color w:val="000000"/>
+              </w:rPr>
+              <w:t>0.50</w:t>
+            </w:r>
+          </w:p>
+        </w:tc>
+        <w:tc>
+          <w:tcPr>
+            <w:tcW w:w="720" w:type="dxa"/>
+            <w:vAlign w:val="bottom"/>
+          </w:tcPr>
+          <w:p>
+            <w:pPr>
+              <w:jc w:val="right"/>
+              <w:cnfStyle w:val="000000000000" w:firstRow="0" w:lastRow="0" w:firstColumn="0" w:lastColumn="0" w:oddVBand="0" w:evenVBand="0" w:oddHBand="0" w:evenHBand="0" w:firstRowFirstColumn="0" w:firstRowLastColumn="0" w:lastRowFirstColumn="0" w:lastRowLastColumn="0"/>
+              <w:rPr>
+                <w:color w:val="000000"/>
+              </w:rPr>
+            </w:pPr>
+            <w:r>
+              <w:rPr>
+                <w:color w:val="000000"/>
+              </w:rPr>
+              <w:t>1.20</w:t>
+            </w:r>
+          </w:p>
+        </w:tc>
+      </w:tr>
+      <w:tr>
+        <w:tc>
+          <w:tcPr>
+            <w:cnfStyle w:val="001000000000" w:firstRow="0" w:lastRow="0" w:firstColumn="1" w:lastColumn="0" w:oddVBand="0" w:evenVBand="0" w:oddHBand="0" w:evenHBand="0" w:firstRowFirstColumn="0" w:firstRowLastColumn="0" w:lastRowFirstColumn="0" w:lastRowLastColumn="0"/>
+            <w:tcW w:w="1255" w:type="dxa"/>
+          </w:tcPr>
+          <w:p>
+            <w:pPr>
+              <w:pStyle w:val="Default"/>
+              <w:jc w:val="center"/>
+              <w:rPr>
+                <w:b w:val="0"/>
+              </w:rPr>
+            </w:pPr>
+            <w:r>
+              <w:rPr>
+                <w:b w:val="0"/>
+              </w:rPr>
+              <w:t>{</w:t>
+            </w:r>
+            <w:r>
+              <w:rPr>
+                <w:b w:val="0"/>
+              </w:rPr>
+              <w:t>5, 7</w:t>
+            </w:r>
+            <w:r>
+              <w:rPr>
+                <w:b w:val="0"/>
+              </w:rPr>
+              <w:t>}</w:t>
+            </w:r>
+            <w:r>
+              <w:rPr>
+                <w:b w:val="0"/>
+              </w:rPr>
+              <w:t xml:space="preserve"> </w:t>
+            </w:r>
+            <w:r>
+              <w:rPr>
+                <w:rFonts w:ascii="Cambria Math" w:hAnsi="Cambria Math"/>
+                <w:b w:val="0"/>
+              </w:rPr>
+              <w:t>→</w:t>
+            </w:r>
+            <w:r>
+              <w:rPr>
+                <w:b w:val="0"/>
+              </w:rPr>
+              <w:t xml:space="preserve"> 2</w:t>
+            </w:r>
+          </w:p>
+        </w:tc>
+        <w:tc>
+          <w:tcPr>
+            <w:tcW w:w="900" w:type="dxa"/>
+          </w:tcPr>
+          <w:p>
+            <w:pPr>
+              <w:pStyle w:val="Default"/>
+              <w:jc w:val="center"/>
+              <w:cnfStyle w:val="000000000000" w:firstRow="0" w:lastRow="0" w:firstColumn="0" w:lastColumn="0" w:oddVBand="0" w:evenVBand="0" w:oddHBand="0" w:evenHBand="0" w:firstRowFirstColumn="0" w:firstRowLastColumn="0" w:lastRowFirstColumn="0" w:lastRowLastColumn="0"/>
+            </w:pPr>
+            <w:r>
+              <w:t>3</w:t>
+            </w:r>
+          </w:p>
+        </w:tc>
+        <w:tc>
+          <w:tcPr>
+            <w:tcW w:w="900" w:type="dxa"/>
+          </w:tcPr>
+          <w:p>
+            <w:pPr>
+              <w:pStyle w:val="Default"/>
+              <w:jc w:val="center"/>
+              <w:cnfStyle w:val="000000000000" w:firstRow="0" w:lastRow="0" w:firstColumn="0" w:lastColumn="0" w:oddVBand="0" w:evenVBand="0" w:oddHBand="0" w:evenHBand="0" w:firstRowFirstColumn="0" w:firstRowLastColumn="0" w:lastRowFirstColumn="0" w:lastRowLastColumn="0"/>
+            </w:pPr>
+            <w:r>
+              <w:t>4</w:t>
+            </w:r>
+          </w:p>
+        </w:tc>
+        <w:tc>
+          <w:tcPr>
+            <w:tcW w:w="720" w:type="dxa"/>
+            <w:vAlign w:val="bottom"/>
+          </w:tcPr>
+          <w:p>
+            <w:pPr>
+              <w:jc w:val="center"/>
+              <w:cnfStyle w:val="000000000000" w:firstRow="0" w:lastRow="0" w:firstColumn="0" w:lastColumn="0" w:oddVBand="0" w:evenVBand="0" w:oddHBand="0" w:evenHBand="0" w:firstRowFirstColumn="0" w:firstRowLastColumn="0" w:lastRowFirstColumn="0" w:lastRowLastColumn="0"/>
+              <w:rPr>
+                <w:color w:val="000000"/>
+              </w:rPr>
+            </w:pPr>
+            <w:r>
+              <w:rPr>
+                <w:color w:val="000000"/>
+              </w:rPr>
+              <w:t>0.75</w:t>
+            </w:r>
+          </w:p>
+        </w:tc>
+        <w:tc>
+          <w:tcPr>
+            <w:tcW w:w="720" w:type="dxa"/>
+            <w:vAlign w:val="bottom"/>
+          </w:tcPr>
+          <w:p>
+            <w:pPr>
+              <w:jc w:val="right"/>
+              <w:cnfStyle w:val="000000000000" w:firstRow="0" w:lastRow="0" w:firstColumn="0" w:lastColumn="0" w:oddVBand="0" w:evenVBand="0" w:oddHBand="0" w:evenHBand="0" w:firstRowFirstColumn="0" w:firstRowLastColumn="0" w:lastRowFirstColumn="0" w:lastRowLastColumn="0"/>
+              <w:rPr>
+                <w:color w:val="000000"/>
+              </w:rPr>
+            </w:pPr>
+            <w:r>
+              <w:rPr>
+                <w:color w:val="000000"/>
+              </w:rPr>
+              <w:t>1.13</w:t>
+            </w:r>
+          </w:p>
+        </w:tc>
+      </w:tr>
+      <w:tr>
+        <w:tc>
+          <w:tcPr>
+            <w:cnfStyle w:val="001000000000" w:firstRow="0" w:lastRow="0" w:firstColumn="1" w:lastColumn="0" w:oddVBand="0" w:evenVBand="0" w:oddHBand="0" w:evenHBand="0" w:firstRowFirstColumn="0" w:firstRowLastColumn="0" w:lastRowFirstColumn="0" w:lastRowLastColumn="0"/>
+            <w:tcW w:w="1255" w:type="dxa"/>
+          </w:tcPr>
+          <w:p>
+            <w:pPr>
+              <w:pStyle w:val="Default"/>
+              <w:jc w:val="center"/>
+              <w:rPr>
+                <w:b w:val="0"/>
+              </w:rPr>
+            </w:pPr>
+            <w:r>
+              <w:rPr>
+                <w:b w:val="0"/>
+              </w:rPr>
+              <w:t xml:space="preserve">{2, 7} </w:t>
+            </w:r>
+            <w:r>
+              <w:rPr>
+                <w:rFonts w:ascii="Cambria Math" w:hAnsi="Cambria Math"/>
+                <w:b w:val="0"/>
+              </w:rPr>
+              <w:t>→</w:t>
+            </w:r>
+            <w:r>
+              <w:rPr>
+                <w:b w:val="0"/>
+              </w:rPr>
+              <w:t xml:space="preserve"> 5</w:t>
+            </w:r>
+          </w:p>
+        </w:tc>
+        <w:tc>
+          <w:tcPr>
+            <w:tcW w:w="900" w:type="dxa"/>
+          </w:tcPr>
+          <w:p>
+            <w:pPr>
+              <w:pStyle w:val="Default"/>
+              <w:jc w:val="center"/>
+              <w:cnfStyle w:val="000000000000" w:firstRow="0" w:lastRow="0" w:firstColumn="0" w:lastColumn="0" w:oddVBand="0" w:evenVBand="0" w:oddHBand="0" w:evenHBand="0" w:firstRowFirstColumn="0" w:firstRowLastColumn="0" w:lastRowFirstColumn="0" w:lastRowLastColumn="0"/>
+            </w:pPr>
+            <w:r>
+              <w:t>3</w:t>
+            </w:r>
+          </w:p>
+        </w:tc>
+        <w:tc>
+          <w:tcPr>
+            <w:tcW w:w="900" w:type="dxa"/>
+          </w:tcPr>
+          <w:p>
+            <w:pPr>
+              <w:pStyle w:val="Default"/>
+              <w:jc w:val="center"/>
+              <w:cnfStyle w:val="000000000000" w:firstRow="0" w:lastRow="0" w:firstColumn="0" w:lastColumn="0" w:oddVBand="0" w:evenVBand="0" w:oddHBand="0" w:evenHBand="0" w:firstRowFirstColumn="0" w:firstRowLastColumn="0" w:lastRowFirstColumn="0" w:lastRowLastColumn="0"/>
+            </w:pPr>
+            <w:r>
+              <w:t>3</w:t>
+            </w:r>
+          </w:p>
+        </w:tc>
+        <w:tc>
+          <w:tcPr>
+            <w:tcW w:w="720" w:type="dxa"/>
+            <w:vAlign w:val="bottom"/>
+          </w:tcPr>
+          <w:p>
+            <w:pPr>
+              <w:jc w:val="center"/>
+              <w:cnfStyle w:val="000000000000" w:firstRow="0" w:lastRow="0" w:firstColumn="0" w:lastColumn="0" w:oddVBand="0" w:evenVBand="0" w:oddHBand="0" w:evenHBand="0" w:firstRowFirstColumn="0" w:firstRowLastColumn="0" w:lastRowFirstColumn="0" w:lastRowLastColumn="0"/>
+              <w:rPr>
+                <w:color w:val="000000"/>
+              </w:rPr>
+            </w:pPr>
+            <w:r>
+              <w:rPr>
+                <w:color w:val="000000"/>
+              </w:rPr>
+              <w:t>1.00</w:t>
+            </w:r>
+          </w:p>
+        </w:tc>
+        <w:tc>
+          <w:tcPr>
+            <w:tcW w:w="720" w:type="dxa"/>
+            <w:vAlign w:val="bottom"/>
+          </w:tcPr>
+          <w:p>
+            <w:pPr>
+              <w:jc w:val="right"/>
+              <w:cnfStyle w:val="000000000000" w:firstRow="0" w:lastRow="0" w:firstColumn="0" w:lastColumn="0" w:oddVBand="0" w:evenVBand="0" w:oddHBand="0" w:evenHBand="0" w:firstRowFirstColumn="0" w:firstRowLastColumn="0" w:lastRowFirstColumn="0" w:lastRowLastColumn="0"/>
+              <w:rPr>
+                <w:color w:val="000000"/>
+              </w:rPr>
+            </w:pPr>
+            <w:r>
+              <w:rPr>
+                <w:color w:val="000000"/>
+              </w:rPr>
+              <w:t>2</w:t>
+            </w:r>
+            <w:bookmarkStart w:id="0" w:name="_GoBack"/>
+            <w:bookmarkEnd w:id="0"/>
+            <w:r>
+              <w:rPr>
+                <w:color w:val="000000"/>
+              </w:rPr>
+              <w:t>.00</w:t>
+            </w:r>
+          </w:p>
+        </w:tc>
+      </w:tr>
+      <w:tr>
+        <w:tc>
+          <w:tcPr>
+            <w:cnfStyle w:val="001000000000" w:firstRow="0" w:lastRow="0" w:firstColumn="1" w:lastColumn="0" w:oddVBand="0" w:evenVBand="0" w:oddHBand="0" w:evenHBand="0" w:firstRowFirstColumn="0" w:firstRowLastColumn="0" w:lastRowFirstColumn="0" w:lastRowLastColumn="0"/>
+            <w:tcW w:w="1255" w:type="dxa"/>
+          </w:tcPr>
+          <w:p>
+            <w:pPr>
+              <w:pStyle w:val="Default"/>
+              <w:jc w:val="center"/>
+              <w:rPr>
+                <w:b w:val="0"/>
+              </w:rPr>
+            </w:pPr>
+            <w:r>
+              <w:rPr>
+                <w:b w:val="0"/>
+              </w:rPr>
+              <w:t xml:space="preserve">{2, 5} </w:t>
+            </w:r>
+            <w:r>
+              <w:rPr>
+                <w:rFonts w:ascii="Cambria Math" w:hAnsi="Cambria Math"/>
+                <w:b w:val="0"/>
+              </w:rPr>
+              <w:t>→</w:t>
+            </w:r>
+            <w:r>
+              <w:rPr>
+                <w:b w:val="0"/>
+              </w:rPr>
+              <w:t xml:space="preserve"> 7</w:t>
+            </w:r>
+          </w:p>
+        </w:tc>
+        <w:tc>
+          <w:tcPr>
+            <w:tcW w:w="900" w:type="dxa"/>
+          </w:tcPr>
+          <w:p>
+            <w:pPr>
+              <w:pStyle w:val="Default"/>
+              <w:jc w:val="center"/>
+              <w:cnfStyle w:val="000000000000" w:firstRow="0" w:lastRow="0" w:firstColumn="0" w:lastColumn="0" w:oddVBand="0" w:evenVBand="0" w:oddHBand="0" w:evenHBand="0" w:firstRowFirstColumn="0" w:firstRowLastColumn="0" w:lastRowFirstColumn="0" w:lastRowLastColumn="0"/>
+            </w:pPr>
+            <w:r>
+              <w:t>3</w:t>
+            </w:r>
+          </w:p>
+        </w:tc>
+        <w:tc>
+          <w:tcPr>
+            <w:tcW w:w="900" w:type="dxa"/>
+          </w:tcPr>
+          <w:p>
+            <w:pPr>
+              <w:pStyle w:val="Default"/>
+              <w:jc w:val="center"/>
+              <w:cnfStyle w:val="000000000000" w:firstRow="0" w:lastRow="0" w:firstColumn="0" w:lastColumn="0" w:oddVBand="0" w:evenVBand="0" w:oddHBand="0" w:evenHBand="0" w:firstRowFirstColumn="0" w:firstRowLastColumn="0" w:lastRowFirstColumn="0" w:lastRowLastColumn="0"/>
+            </w:pPr>
+            <w:r>
+              <w:t>5</w:t>
+            </w:r>
+          </w:p>
+        </w:tc>
+        <w:tc>
+          <w:tcPr>
+            <w:tcW w:w="720" w:type="dxa"/>
+            <w:vAlign w:val="bottom"/>
+          </w:tcPr>
+          <w:p>
+            <w:pPr>
+              <w:jc w:val="center"/>
+              <w:cnfStyle w:val="000000000000" w:firstRow="0" w:lastRow="0" w:firstColumn="0" w:lastColumn="0" w:oddVBand="0" w:evenVBand="0" w:oddHBand="0" w:evenHBand="0" w:firstRowFirstColumn="0" w:firstRowLastColumn="0" w:lastRowFirstColumn="0" w:lastRowLastColumn="0"/>
+              <w:rPr>
+                <w:color w:val="000000"/>
+              </w:rPr>
+            </w:pPr>
+            <w:r>
+              <w:rPr>
+                <w:color w:val="000000"/>
+              </w:rPr>
+              <w:t>0.60</w:t>
+            </w:r>
+          </w:p>
+        </w:tc>
+        <w:tc>
+          <w:tcPr>
+            <w:tcW w:w="720" w:type="dxa"/>
+            <w:vAlign w:val="bottom"/>
+          </w:tcPr>
+          <w:p>
+            <w:pPr>
+              <w:jc w:val="right"/>
+              <w:cnfStyle w:val="000000000000" w:firstRow="0" w:lastRow="0" w:firstColumn="0" w:lastColumn="0" w:oddVBand="0" w:evenVBand="0" w:oddHBand="0" w:evenHBand="0" w:firstRowFirstColumn="0" w:firstRowLastColumn="0" w:lastRowFirstColumn="0" w:lastRowLastColumn="0"/>
+              <w:rPr>
+                <w:color w:val="000000"/>
+              </w:rPr>
+            </w:pPr>
+            <w:r>
+              <w:rPr>
+                <w:color w:val="000000"/>
+              </w:rPr>
+              <w:t>1.20</w:t>
             </w:r>
           </w:p>
         </w:tc>

</xml_diff>